<commit_message>
ajout des methodes pd.value_counts() et np.median()
</commit_message>
<xml_diff>
--- a/projet/evaluation/Groupe.docx
+++ b/projet/evaluation/Groupe.docx
@@ -9,15 +9,15 @@
         <w:tblLook w:val="04A0" w:firstRow="1" w:lastRow="0" w:firstColumn="1" w:lastColumn="0" w:noHBand="0" w:noVBand="1"/>
       </w:tblPr>
       <w:tblGrid>
-        <w:gridCol w:w="2337"/>
-        <w:gridCol w:w="2337"/>
-        <w:gridCol w:w="2338"/>
-        <w:gridCol w:w="2338"/>
+        <w:gridCol w:w="3539"/>
+        <w:gridCol w:w="688"/>
+        <w:gridCol w:w="3423"/>
+        <w:gridCol w:w="3395"/>
       </w:tblGrid>
       <w:tr>
         <w:tc>
           <w:tcPr>
-            <w:tcW w:w="2337" w:type="dxa"/>
+            <w:tcW w:w="3539" w:type="dxa"/>
           </w:tcPr>
           <w:p>
             <w:r>
@@ -27,7 +27,7 @@
         </w:tc>
         <w:tc>
           <w:tcPr>
-            <w:tcW w:w="2337" w:type="dxa"/>
+            <w:tcW w:w="688" w:type="dxa"/>
           </w:tcPr>
           <w:p>
             <w:r>
@@ -37,7 +37,7 @@
         </w:tc>
         <w:tc>
           <w:tcPr>
-            <w:tcW w:w="2338" w:type="dxa"/>
+            <w:tcW w:w="3423" w:type="dxa"/>
           </w:tcPr>
           <w:p>
             <w:r>
@@ -47,7 +47,7 @@
         </w:tc>
         <w:tc>
           <w:tcPr>
-            <w:tcW w:w="2338" w:type="dxa"/>
+            <w:tcW w:w="3395" w:type="dxa"/>
           </w:tcPr>
           <w:p>
             <w:r>
@@ -59,258 +59,638 @@
       <w:tr>
         <w:tc>
           <w:tcPr>
-            <w:tcW w:w="2337" w:type="dxa"/>
+            <w:tcW w:w="3539" w:type="dxa"/>
+            <w:shd w:val="clear" w:color="auto" w:fill="E2EFD9" w:themeFill="accent6" w:themeFillTint="33"/>
           </w:tcPr>
           <w:p>
-            <w:r>
-              <w:t>5</w:t>
+            <w:pPr>
+              <w:rPr>
+                <w:b/>
+                <w:bCs/>
+              </w:rPr>
+            </w:pPr>
+            <w:r>
+              <w:rPr>
+                <w:b/>
+                <w:bCs/>
+              </w:rPr>
+              <w:t>7</w:t>
+            </w:r>
+            <w:r>
+              <w:rPr>
+                <w:b/>
+                <w:bCs/>
+              </w:rPr>
+              <w:t xml:space="preserve"> </w:t>
+            </w:r>
+          </w:p>
+          <w:p>
+            <w:r>
+              <w:t>histo</w:t>
+            </w:r>
+            <w:r>
+              <w:t xml:space="preserve"> 2010-2020 bleu</w:t>
+            </w:r>
+          </w:p>
+          <w:p>
+            <w:r>
+              <w:t xml:space="preserve">Année froide </w:t>
+            </w:r>
+            <w:r>
+              <w:t>146    1999</w:t>
             </w:r>
           </w:p>
         </w:tc>
         <w:tc>
           <w:tcPr>
-            <w:tcW w:w="2337" w:type="dxa"/>
+            <w:tcW w:w="688" w:type="dxa"/>
+            <w:shd w:val="clear" w:color="auto" w:fill="E2EFD9" w:themeFill="accent6" w:themeFillTint="33"/>
           </w:tcPr>
-          <w:p/>
+          <w:p>
+            <w:r>
+              <w:t>11</w:t>
+            </w:r>
+          </w:p>
+          <w:p>
+            <w:r>
+              <w:t>22</w:t>
+            </w:r>
+          </w:p>
+          <w:p>
+            <w:r>
+              <w:t>127</w:t>
+            </w:r>
+          </w:p>
+          <w:p>
+            <w:r>
+              <w:t>130</w:t>
+            </w:r>
+          </w:p>
         </w:tc>
         <w:tc>
           <w:tcPr>
-            <w:tcW w:w="2338" w:type="dxa"/>
+            <w:tcW w:w="3423" w:type="dxa"/>
+            <w:shd w:val="clear" w:color="auto" w:fill="E2EFD9" w:themeFill="accent6" w:themeFillTint="33"/>
           </w:tcPr>
-          <w:p/>
+          <w:p>
+            <w:r>
+              <w:t>Canada,1975,-0.04</w:t>
+            </w:r>
+          </w:p>
+          <w:p>
+            <w:r>
+              <w:t>Canada,1967,-0.14</w:t>
+            </w:r>
+          </w:p>
+          <w:p>
+            <w:r>
+              <w:t>Canada,2011,-0.52</w:t>
+            </w:r>
+          </w:p>
+          <w:p>
+            <w:r>
+              <w:t>Canada,2007,0.46</w:t>
+            </w:r>
+          </w:p>
         </w:tc>
         <w:tc>
           <w:tcPr>
-            <w:tcW w:w="2338" w:type="dxa"/>
+            <w:tcW w:w="3395" w:type="dxa"/>
+            <w:shd w:val="clear" w:color="auto" w:fill="E2EFD9" w:themeFill="accent6" w:themeFillTint="33"/>
           </w:tcPr>
-          <w:p/>
+          <w:p>
+            <w:pPr>
+              <w:rPr>
+                <w:lang w:val="en-CA"/>
+              </w:rPr>
+            </w:pPr>
+            <w:r>
+              <w:rPr>
+                <w:lang w:val="en-CA"/>
+              </w:rPr>
+              <w:t>Canada,1975, N</w:t>
+            </w:r>
+            <w:r>
+              <w:rPr>
+                <w:lang w:val="en-CA"/>
+              </w:rPr>
+              <w:t>aN</w:t>
+            </w:r>
+          </w:p>
+          <w:p>
+            <w:pPr>
+              <w:rPr>
+                <w:lang w:val="en-CA"/>
+              </w:rPr>
+            </w:pPr>
+            <w:r>
+              <w:rPr>
+                <w:lang w:val="en-CA"/>
+              </w:rPr>
+              <w:t>Canada,1967,</w:t>
+            </w:r>
+            <w:r>
+              <w:rPr>
+                <w:lang w:val="en-CA"/>
+              </w:rPr>
+              <w:t xml:space="preserve"> NaN</w:t>
+            </w:r>
+          </w:p>
+          <w:p>
+            <w:pPr>
+              <w:rPr>
+                <w:lang w:val="en-CA"/>
+              </w:rPr>
+            </w:pPr>
+            <w:r>
+              <w:rPr>
+                <w:lang w:val="en-CA"/>
+              </w:rPr>
+              <w:t>Canada,2011,</w:t>
+            </w:r>
+            <w:r>
+              <w:rPr>
+                <w:lang w:val="en-CA"/>
+              </w:rPr>
+              <w:t xml:space="preserve"> NaN</w:t>
+            </w:r>
+          </w:p>
+          <w:p>
+            <w:pPr>
+              <w:rPr>
+                <w:lang w:val="en-CA"/>
+              </w:rPr>
+            </w:pPr>
+            <w:r>
+              <w:rPr>
+                <w:lang w:val="en-CA"/>
+              </w:rPr>
+              <w:t>Canada,2007,</w:t>
+            </w:r>
+            <w:r>
+              <w:rPr>
+                <w:lang w:val="en-CA"/>
+              </w:rPr>
+              <w:t xml:space="preserve"> NaN</w:t>
+            </w:r>
+          </w:p>
         </w:tc>
       </w:tr>
       <w:tr>
         <w:tc>
           <w:tcPr>
-            <w:tcW w:w="2337" w:type="dxa"/>
+            <w:tcW w:w="3539" w:type="dxa"/>
           </w:tcPr>
           <w:p>
-            <w:r>
-              <w:t>6</w:t>
+            <w:pPr>
+              <w:rPr>
+                <w:b/>
+                <w:bCs/>
+              </w:rPr>
+            </w:pPr>
+            <w:r>
+              <w:rPr>
+                <w:b/>
+                <w:bCs/>
+              </w:rPr>
+              <w:t>5</w:t>
+            </w:r>
+            <w:r>
+              <w:rPr>
+                <w:b/>
+                <w:bCs/>
+              </w:rPr>
+              <w:t xml:space="preserve"> </w:t>
+            </w:r>
+          </w:p>
+          <w:p>
+            <w:r>
+              <w:t>S</w:t>
+            </w:r>
+            <w:r>
+              <w:t>ecteur</w:t>
+            </w:r>
+          </w:p>
+          <w:p>
+            <w:r>
+              <w:t>Année chaude</w:t>
             </w:r>
           </w:p>
         </w:tc>
         <w:tc>
           <w:tcPr>
-            <w:tcW w:w="2337" w:type="dxa"/>
+            <w:tcW w:w="688" w:type="dxa"/>
           </w:tcPr>
           <w:p>
             <w:r>
-              <w:t>11</w:t>
-            </w:r>
-          </w:p>
-          <w:p>
-            <w:r>
-              <w:t>22</w:t>
-            </w:r>
-          </w:p>
-          <w:p>
-            <w:r>
-              <w:t>127</w:t>
-            </w:r>
-          </w:p>
-          <w:p>
-            <w:r>
-              <w:t>130</w:t>
+              <w:t>?</w:t>
+            </w:r>
+          </w:p>
+          <w:p>
+            <w:r>
+              <w:t>?</w:t>
+            </w:r>
+          </w:p>
+          <w:p>
+            <w:r>
+              <w:t>?</w:t>
+            </w:r>
+          </w:p>
+          <w:p>
+            <w:r>
+              <w:t>?</w:t>
             </w:r>
           </w:p>
         </w:tc>
         <w:tc>
           <w:tcPr>
-            <w:tcW w:w="2338" w:type="dxa"/>
+            <w:tcW w:w="3423" w:type="dxa"/>
           </w:tcPr>
           <w:p>
-            <w:r>
-              <w:t>Canada,1975,-0.04</w:t>
-            </w:r>
-          </w:p>
-          <w:p>
-            <w:r>
-              <w:t>Canada,1967,-0.14</w:t>
-            </w:r>
-          </w:p>
-          <w:p>
-            <w:r>
-              <w:t>Canada,2011,-0.52</w:t>
-            </w:r>
-          </w:p>
-          <w:p>
-            <w:r>
-              <w:t>Canada,2007,0.46</w:t>
+            <w:pPr>
+              <w:rPr>
+                <w:highlight w:val="yellow"/>
+              </w:rPr>
+            </w:pPr>
+            <w:r>
+              <w:rPr>
+                <w:highlight w:val="yellow"/>
+              </w:rPr>
+              <w:t>China,1988,19.83</w:t>
+            </w:r>
+          </w:p>
+          <w:p>
+            <w:pPr>
+              <w:rPr>
+                <w:highlight w:val="yellow"/>
+              </w:rPr>
+            </w:pPr>
+            <w:r>
+              <w:rPr>
+                <w:highlight w:val="yellow"/>
+              </w:rPr>
+              <w:t>China,1988,17.61</w:t>
+            </w:r>
+          </w:p>
+          <w:p>
+            <w:pPr>
+              <w:rPr>
+                <w:highlight w:val="yellow"/>
+              </w:rPr>
+            </w:pPr>
+            <w:r>
+              <w:rPr>
+                <w:highlight w:val="yellow"/>
+              </w:rPr>
+              <w:t>Germany,1988,27.33</w:t>
+            </w:r>
+          </w:p>
+          <w:p>
+            <w:pPr>
+              <w:rPr>
+                <w:highlight w:val="yellow"/>
+              </w:rPr>
+            </w:pPr>
+            <w:r>
+              <w:rPr>
+                <w:highlight w:val="yellow"/>
+              </w:rPr>
+              <w:t>Canada,1988,24.71</w:t>
             </w:r>
           </w:p>
         </w:tc>
         <w:tc>
           <w:tcPr>
-            <w:tcW w:w="2338" w:type="dxa"/>
+            <w:tcW w:w="3395" w:type="dxa"/>
           </w:tcPr>
           <w:p>
             <w:pPr>
               <w:rPr>
+                <w:highlight w:val="yellow"/>
                 <w:lang w:val="en-CA"/>
               </w:rPr>
             </w:pPr>
             <w:r>
               <w:rPr>
-                <w:lang w:val="en-CA"/>
-              </w:rPr>
-              <w:t>Canada,1975,</w:t>
-            </w:r>
-            <w:r>
-              <w:rPr>
-                <w:lang w:val="en-CA"/>
-              </w:rPr>
-              <w:t xml:space="preserve"> </w:t>
-            </w:r>
-            <w:proofErr w:type="spellStart"/>
-            <w:r>
-              <w:rPr>
-                <w:lang w:val="en-CA"/>
-              </w:rPr>
-              <w:t>N</w:t>
-            </w:r>
-            <w:r>
-              <w:rPr>
-                <w:lang w:val="en-CA"/>
-              </w:rPr>
-              <w:t>aN</w:t>
-            </w:r>
-            <w:proofErr w:type="spellEnd"/>
+                <w:highlight w:val="yellow"/>
+                <w:lang w:val="en-CA"/>
+              </w:rPr>
+              <w:t>China, NaN,19.83</w:t>
+            </w:r>
           </w:p>
           <w:p>
             <w:pPr>
               <w:rPr>
+                <w:highlight w:val="yellow"/>
                 <w:lang w:val="en-CA"/>
               </w:rPr>
             </w:pPr>
             <w:r>
               <w:rPr>
-                <w:lang w:val="en-CA"/>
-              </w:rPr>
-              <w:t>Canada,1967,</w:t>
-            </w:r>
-            <w:r>
-              <w:rPr>
-                <w:lang w:val="en-CA"/>
-              </w:rPr>
-              <w:t xml:space="preserve"> </w:t>
-            </w:r>
-            <w:proofErr w:type="spellStart"/>
-            <w:r>
-              <w:rPr>
-                <w:lang w:val="en-CA"/>
-              </w:rPr>
-              <w:t>NaN</w:t>
-            </w:r>
-            <w:proofErr w:type="spellEnd"/>
+                <w:highlight w:val="yellow"/>
+                <w:lang w:val="en-CA"/>
+              </w:rPr>
+              <w:t>China, NaN,17.61</w:t>
+            </w:r>
           </w:p>
           <w:p>
             <w:pPr>
               <w:rPr>
+                <w:highlight w:val="yellow"/>
                 <w:lang w:val="en-CA"/>
               </w:rPr>
             </w:pPr>
             <w:r>
               <w:rPr>
-                <w:lang w:val="en-CA"/>
-              </w:rPr>
-              <w:t>Canada,2011,</w:t>
-            </w:r>
-            <w:r>
-              <w:rPr>
-                <w:lang w:val="en-CA"/>
-              </w:rPr>
-              <w:t xml:space="preserve"> </w:t>
-            </w:r>
-            <w:proofErr w:type="spellStart"/>
-            <w:r>
-              <w:rPr>
-                <w:lang w:val="en-CA"/>
-              </w:rPr>
-              <w:t>NaN</w:t>
-            </w:r>
-            <w:proofErr w:type="spellEnd"/>
+                <w:highlight w:val="yellow"/>
+                <w:lang w:val="en-CA"/>
+              </w:rPr>
+              <w:t>Germany, NaN,27.33</w:t>
+            </w:r>
           </w:p>
           <w:p>
             <w:pPr>
               <w:rPr>
-                <w:lang w:val="en-CA"/>
+                <w:highlight w:val="yellow"/>
               </w:rPr>
             </w:pPr>
             <w:r>
               <w:rPr>
-                <w:lang w:val="en-CA"/>
-              </w:rPr>
-              <w:t>Canada,2007,</w:t>
-            </w:r>
-            <w:r>
-              <w:rPr>
-                <w:lang w:val="en-CA"/>
-              </w:rPr>
-              <w:t xml:space="preserve"> </w:t>
-            </w:r>
-            <w:proofErr w:type="spellStart"/>
-            <w:r>
-              <w:rPr>
-                <w:lang w:val="en-CA"/>
-              </w:rPr>
-              <w:t>NaN</w:t>
-            </w:r>
-            <w:proofErr w:type="spellEnd"/>
+                <w:highlight w:val="yellow"/>
+              </w:rPr>
+              <w:t>Canada, NaN,24.71</w:t>
+            </w:r>
           </w:p>
         </w:tc>
       </w:tr>
       <w:tr>
         <w:tc>
           <w:tcPr>
-            <w:tcW w:w="2337" w:type="dxa"/>
+            <w:tcW w:w="3539" w:type="dxa"/>
+            <w:shd w:val="clear" w:color="auto" w:fill="E2EFD9" w:themeFill="accent6" w:themeFillTint="33"/>
           </w:tcPr>
           <w:p>
-            <w:r>
-              <w:t>7</w:t>
+            <w:pPr>
+              <w:rPr>
+                <w:b/>
+                <w:bCs/>
+              </w:rPr>
+            </w:pPr>
+            <w:r>
+              <w:rPr>
+                <w:b/>
+                <w:bCs/>
+              </w:rPr>
+              <w:t xml:space="preserve">6 </w:t>
+            </w:r>
+          </w:p>
+          <w:p>
+            <w:r>
+              <w:t>histo</w:t>
+            </w:r>
+            <w:r>
+              <w:t xml:space="preserve"> 2000-2010 vert</w:t>
+            </w:r>
+          </w:p>
+          <w:p>
+            <w:r>
+              <w:t xml:space="preserve">Année froide </w:t>
+            </w:r>
+            <w:r>
+              <w:t>397    1996</w:t>
             </w:r>
           </w:p>
         </w:tc>
         <w:tc>
           <w:tcPr>
-            <w:tcW w:w="2337" w:type="dxa"/>
+            <w:tcW w:w="688" w:type="dxa"/>
+            <w:shd w:val="clear" w:color="auto" w:fill="E2EFD9" w:themeFill="accent6" w:themeFillTint="33"/>
           </w:tcPr>
-          <w:p/>
+          <w:p>
+            <w:r>
+              <w:t>121</w:t>
+            </w:r>
+          </w:p>
+          <w:p>
+            <w:r>
+              <w:t>128</w:t>
+            </w:r>
+          </w:p>
+          <w:p>
+            <w:r>
+              <w:t>173</w:t>
+            </w:r>
+          </w:p>
+          <w:p>
+            <w:r>
+              <w:t>180</w:t>
+            </w:r>
+          </w:p>
+          <w:p>
+            <w:r>
+              <w:t>449</w:t>
+            </w:r>
+          </w:p>
         </w:tc>
         <w:tc>
           <w:tcPr>
-            <w:tcW w:w="2338" w:type="dxa"/>
+            <w:tcW w:w="3423" w:type="dxa"/>
+            <w:shd w:val="clear" w:color="auto" w:fill="E2EFD9" w:themeFill="accent6" w:themeFillTint="33"/>
           </w:tcPr>
-          <w:p/>
+          <w:p>
+            <w:r>
+              <w:t>Australia,1978,-0.09</w:t>
+            </w:r>
+          </w:p>
+          <w:p>
+            <w:r>
+              <w:t>Spain,2017,-0.33</w:t>
+            </w:r>
+          </w:p>
+          <w:p>
+            <w:r>
+              <w:t>United States,2009,-0.81</w:t>
+            </w:r>
+          </w:p>
+          <w:p>
+            <w:r>
+              <w:t>China,2022,-0.64</w:t>
+            </w:r>
+          </w:p>
+          <w:p>
+            <w:r>
+              <w:t>Germany,1983,-0.11</w:t>
+            </w:r>
+          </w:p>
         </w:tc>
         <w:tc>
           <w:tcPr>
-            <w:tcW w:w="2338" w:type="dxa"/>
+            <w:tcW w:w="3395" w:type="dxa"/>
+            <w:shd w:val="clear" w:color="auto" w:fill="E2EFD9" w:themeFill="accent6" w:themeFillTint="33"/>
           </w:tcPr>
-          <w:p/>
+          <w:p>
+            <w:pPr>
+              <w:rPr>
+                <w:lang w:val="en-CA"/>
+              </w:rPr>
+            </w:pPr>
+            <w:r>
+              <w:rPr>
+                <w:lang w:val="en-CA"/>
+              </w:rPr>
+              <w:t>Australia,1978,</w:t>
+            </w:r>
+            <w:r>
+              <w:rPr>
+                <w:lang w:val="en-CA"/>
+              </w:rPr>
+              <w:t xml:space="preserve"> </w:t>
+            </w:r>
+            <w:r>
+              <w:rPr>
+                <w:lang w:val="en-CA"/>
+              </w:rPr>
+              <w:t>NaN</w:t>
+            </w:r>
+          </w:p>
+          <w:p>
+            <w:pPr>
+              <w:rPr>
+                <w:lang w:val="en-CA"/>
+              </w:rPr>
+            </w:pPr>
+            <w:r>
+              <w:rPr>
+                <w:lang w:val="en-CA"/>
+              </w:rPr>
+              <w:t>Spain,2017,</w:t>
+            </w:r>
+            <w:r>
+              <w:rPr>
+                <w:lang w:val="en-CA"/>
+              </w:rPr>
+              <w:t xml:space="preserve"> </w:t>
+            </w:r>
+            <w:r>
+              <w:rPr>
+                <w:lang w:val="en-CA"/>
+              </w:rPr>
+              <w:t>NaN</w:t>
+            </w:r>
+          </w:p>
+          <w:p>
+            <w:pPr>
+              <w:rPr>
+                <w:lang w:val="en-CA"/>
+              </w:rPr>
+            </w:pPr>
+            <w:r>
+              <w:rPr>
+                <w:lang w:val="en-CA"/>
+              </w:rPr>
+              <w:t>United States,2009,</w:t>
+            </w:r>
+            <w:r>
+              <w:rPr>
+                <w:lang w:val="en-CA"/>
+              </w:rPr>
+              <w:t xml:space="preserve"> </w:t>
+            </w:r>
+            <w:r>
+              <w:rPr>
+                <w:lang w:val="en-CA"/>
+              </w:rPr>
+              <w:t>NaN</w:t>
+            </w:r>
+          </w:p>
+          <w:p>
+            <w:pPr>
+              <w:rPr>
+                <w:lang w:val="en-CA"/>
+              </w:rPr>
+            </w:pPr>
+            <w:r>
+              <w:rPr>
+                <w:lang w:val="en-CA"/>
+              </w:rPr>
+              <w:t>China,2022,</w:t>
+            </w:r>
+            <w:r>
+              <w:rPr>
+                <w:lang w:val="en-CA"/>
+              </w:rPr>
+              <w:t xml:space="preserve"> </w:t>
+            </w:r>
+            <w:r>
+              <w:rPr>
+                <w:lang w:val="en-CA"/>
+              </w:rPr>
+              <w:t>N</w:t>
+            </w:r>
+            <w:r>
+              <w:rPr>
+                <w:lang w:val="en-CA"/>
+              </w:rPr>
+              <w:t>aN</w:t>
+            </w:r>
+          </w:p>
+          <w:p>
+            <w:pPr>
+              <w:rPr>
+                <w:lang w:val="en-CA"/>
+              </w:rPr>
+            </w:pPr>
+            <w:r>
+              <w:rPr>
+                <w:lang w:val="en-CA"/>
+              </w:rPr>
+              <w:t>Germany,1983,</w:t>
+            </w:r>
+            <w:r>
+              <w:rPr>
+                <w:lang w:val="en-CA"/>
+              </w:rPr>
+              <w:t xml:space="preserve"> </w:t>
+            </w:r>
+            <w:r>
+              <w:rPr>
+                <w:lang w:val="en-CA"/>
+              </w:rPr>
+              <w:t>NaN</w:t>
+            </w:r>
+          </w:p>
         </w:tc>
       </w:tr>
       <w:tr>
         <w:tc>
           <w:tcPr>
-            <w:tcW w:w="2337" w:type="dxa"/>
+            <w:tcW w:w="3539" w:type="dxa"/>
           </w:tcPr>
           <w:p>
             <w:r>
               <w:t>8</w:t>
+            </w:r>
+            <w:r>
+              <w:t xml:space="preserve"> </w:t>
+            </w:r>
+          </w:p>
+          <w:p>
+            <w:r>
+              <w:t>S</w:t>
+            </w:r>
+            <w:r>
+              <w:t>ecteur</w:t>
+            </w:r>
+          </w:p>
+          <w:p>
+            <w:r>
+              <w:t>Année chaude</w:t>
             </w:r>
           </w:p>
         </w:tc>
         <w:tc>
           <w:tcPr>
-            <w:tcW w:w="2337" w:type="dxa"/>
+            <w:tcW w:w="688" w:type="dxa"/>
           </w:tcPr>
           <w:p>
             <w:r>
@@ -335,131 +715,598 @@
         </w:tc>
         <w:tc>
           <w:tcPr>
-            <w:tcW w:w="2338" w:type="dxa"/>
+            <w:tcW w:w="3423" w:type="dxa"/>
           </w:tcPr>
           <w:p>
-            <w:r>
+            <w:pPr>
+              <w:rPr>
+                <w:highlight w:val="yellow"/>
+              </w:rPr>
+            </w:pPr>
+            <w:r>
+              <w:rPr>
+                <w:highlight w:val="yellow"/>
+              </w:rPr>
               <w:t>China,1988,19.83</w:t>
             </w:r>
           </w:p>
           <w:p>
-            <w:r>
+            <w:pPr>
+              <w:rPr>
+                <w:highlight w:val="yellow"/>
+              </w:rPr>
+            </w:pPr>
+            <w:r>
+              <w:rPr>
+                <w:highlight w:val="yellow"/>
+              </w:rPr>
               <w:t>China,1988,17.61</w:t>
             </w:r>
           </w:p>
           <w:p>
-            <w:r>
+            <w:pPr>
+              <w:rPr>
+                <w:highlight w:val="yellow"/>
+              </w:rPr>
+            </w:pPr>
+            <w:r>
+              <w:rPr>
+                <w:highlight w:val="yellow"/>
+              </w:rPr>
               <w:t>Germany,1988,27.33</w:t>
             </w:r>
           </w:p>
           <w:p>
-            <w:r>
+            <w:pPr>
+              <w:rPr>
+                <w:highlight w:val="yellow"/>
+              </w:rPr>
+            </w:pPr>
+            <w:r>
+              <w:rPr>
+                <w:highlight w:val="yellow"/>
+              </w:rPr>
               <w:t>Canada,1988,24.71</w:t>
             </w:r>
           </w:p>
         </w:tc>
         <w:tc>
           <w:tcPr>
-            <w:tcW w:w="2338" w:type="dxa"/>
+            <w:tcW w:w="3395" w:type="dxa"/>
           </w:tcPr>
           <w:p>
             <w:pPr>
               <w:rPr>
+                <w:highlight w:val="yellow"/>
                 <w:lang w:val="en-CA"/>
               </w:rPr>
             </w:pPr>
             <w:r>
               <w:rPr>
-                <w:lang w:val="en-CA"/>
-              </w:rPr>
-              <w:t>China,</w:t>
-            </w:r>
-            <w:r>
-              <w:rPr>
-                <w:lang w:val="en-CA"/>
-              </w:rPr>
-              <w:t xml:space="preserve"> NaN</w:t>
-            </w:r>
-            <w:r>
-              <w:rPr>
-                <w:lang w:val="en-CA"/>
-              </w:rPr>
-              <w:t>,19.83</w:t>
+                <w:highlight w:val="yellow"/>
+                <w:lang w:val="en-CA"/>
+              </w:rPr>
+              <w:t>China, NaN,19.83</w:t>
             </w:r>
           </w:p>
           <w:p>
             <w:pPr>
               <w:rPr>
+                <w:highlight w:val="yellow"/>
                 <w:lang w:val="en-CA"/>
               </w:rPr>
             </w:pPr>
             <w:r>
               <w:rPr>
-                <w:lang w:val="en-CA"/>
-              </w:rPr>
-              <w:t>China,</w:t>
-            </w:r>
-            <w:r>
-              <w:rPr>
-                <w:lang w:val="en-CA"/>
-              </w:rPr>
-              <w:t xml:space="preserve"> </w:t>
-            </w:r>
-            <w:r>
-              <w:rPr>
-                <w:lang w:val="en-CA"/>
-              </w:rPr>
-              <w:t>NaN,17.61</w:t>
+                <w:highlight w:val="yellow"/>
+                <w:lang w:val="en-CA"/>
+              </w:rPr>
+              <w:t>China, NaN,17.61</w:t>
             </w:r>
           </w:p>
           <w:p>
             <w:pPr>
               <w:rPr>
+                <w:highlight w:val="yellow"/>
                 <w:lang w:val="en-CA"/>
               </w:rPr>
             </w:pPr>
             <w:r>
               <w:rPr>
-                <w:lang w:val="en-CA"/>
-              </w:rPr>
-              <w:t>Germany,</w:t>
-            </w:r>
-            <w:r>
-              <w:rPr>
-                <w:lang w:val="en-CA"/>
-              </w:rPr>
-              <w:t xml:space="preserve"> NaN</w:t>
-            </w:r>
-            <w:r>
-              <w:rPr>
-                <w:lang w:val="en-CA"/>
-              </w:rPr>
-              <w:t>,27.33</w:t>
-            </w:r>
-          </w:p>
-          <w:p>
-            <w:r>
-              <w:t>Canada,</w:t>
-            </w:r>
-            <w:r>
-              <w:t xml:space="preserve"> NaN</w:t>
-            </w:r>
-            <w:r>
-              <w:t>,24.71</w:t>
+                <w:highlight w:val="yellow"/>
+                <w:lang w:val="en-CA"/>
+              </w:rPr>
+              <w:t>Germany, NaN,27.33</w:t>
+            </w:r>
+          </w:p>
+          <w:p>
+            <w:pPr>
+              <w:rPr>
+                <w:highlight w:val="yellow"/>
+              </w:rPr>
+            </w:pPr>
+            <w:r>
+              <w:rPr>
+                <w:highlight w:val="yellow"/>
+              </w:rPr>
+              <w:t>Canada, NaN,24.71</w:t>
             </w:r>
           </w:p>
         </w:tc>
       </w:tr>
     </w:tbl>
     <w:p/>
+    <w:p>
+      <w:pPr>
+        <w:rPr>
+          <w:b/>
+          <w:bCs/>
+          <w:highlight w:val="green"/>
+          <w:u w:val="single"/>
+        </w:rPr>
+      </w:pPr>
+      <w:r>
+        <w:rPr>
+          <w:b/>
+          <w:bCs/>
+          <w:highlight w:val="green"/>
+          <w:u w:val="single"/>
+        </w:rPr>
+        <w:t>Groupe 7 vendredi</w:t>
+      </w:r>
+    </w:p>
+    <w:p>
+      <w:pPr>
+        <w:pStyle w:val="Paragraphedeliste"/>
+        <w:numPr>
+          <w:ilvl w:val="0"/>
+          <w:numId w:val="1"/>
+        </w:numPr>
+      </w:pPr>
+      <w:r>
+        <w:t xml:space="preserve">Histogramme 2010 </w:t>
+      </w:r>
+      <w:r>
+        <w:t>–</w:t>
+      </w:r>
+      <w:r>
+        <w:t xml:space="preserve"> 2020</w:t>
+      </w:r>
+    </w:p>
+    <w:p>
+      <w:pPr>
+        <w:pStyle w:val="Paragraphedeliste"/>
+        <w:numPr>
+          <w:ilvl w:val="0"/>
+          <w:numId w:val="1"/>
+        </w:numPr>
+      </w:pPr>
+      <w:r>
+        <w:t>4 données manquantes, Température</w:t>
+      </w:r>
+      <w:r>
+        <w:t xml:space="preserve"> = 0</w:t>
+      </w:r>
+    </w:p>
+    <w:p>
+      <w:pPr>
+        <w:pStyle w:val="Paragraphedeliste"/>
+        <w:numPr>
+          <w:ilvl w:val="0"/>
+          <w:numId w:val="1"/>
+        </w:numPr>
+      </w:pPr>
+      <w:r>
+        <w:t xml:space="preserve">Température la plus basse : </w:t>
+      </w:r>
+      <w:r>
+        <w:t>-9.93</w:t>
+      </w:r>
+      <w:r>
+        <w:t xml:space="preserve"> </w:t>
+      </w:r>
+    </w:p>
+    <w:p>
+      <w:pPr>
+        <w:pStyle w:val="Paragraphedeliste"/>
+        <w:numPr>
+          <w:ilvl w:val="0"/>
+          <w:numId w:val="1"/>
+        </w:numPr>
+      </w:pPr>
+      <w:r>
+        <w:t xml:space="preserve">Année plus froide </w:t>
+      </w:r>
+      <w:r>
+        <w:t xml:space="preserve">Canada </w:t>
+      </w:r>
+      <w:r>
+        <w:t>1999 (#146)</w:t>
+      </w:r>
+      <w:r>
+        <w:t xml:space="preserve"> </w:t>
+      </w:r>
+      <w:r>
+        <w:t>Ca</w:t>
+      </w:r>
+      <w:r>
+        <w:t>n</w:t>
+      </w:r>
+      <w:r>
+        <w:t>ada,1996,-</w:t>
+      </w:r>
+      <w:r>
+        <w:t>9</w:t>
+      </w:r>
+      <w:r>
+        <w:t>.</w:t>
+      </w:r>
+      <w:r>
+        <w:t>7</w:t>
+      </w:r>
+      <w:r>
+        <w:t>6</w:t>
+      </w:r>
+    </w:p>
+    <w:p>
+      <w:pPr>
+        <w:rPr>
+          <w:b/>
+          <w:bCs/>
+          <w:u w:val="single"/>
+        </w:rPr>
+      </w:pPr>
+      <w:r>
+        <w:rPr>
+          <w:b/>
+          <w:bCs/>
+          <w:u w:val="single"/>
+        </w:rPr>
+        <w:t xml:space="preserve">Groupe </w:t>
+      </w:r>
+      <w:r>
+        <w:rPr>
+          <w:b/>
+          <w:bCs/>
+          <w:u w:val="single"/>
+        </w:rPr>
+        <w:t>5</w:t>
+      </w:r>
+      <w:r>
+        <w:rPr>
+          <w:b/>
+          <w:bCs/>
+          <w:u w:val="single"/>
+        </w:rPr>
+        <w:t xml:space="preserve"> </w:t>
+      </w:r>
+      <w:r>
+        <w:rPr>
+          <w:b/>
+          <w:bCs/>
+          <w:u w:val="single"/>
+        </w:rPr>
+        <w:t>mar</w:t>
+      </w:r>
+      <w:r>
+        <w:rPr>
+          <w:b/>
+          <w:bCs/>
+          <w:u w:val="single"/>
+        </w:rPr>
+        <w:t>di</w:t>
+      </w:r>
+    </w:p>
+    <w:p>
+      <w:pPr>
+        <w:pStyle w:val="Paragraphedeliste"/>
+        <w:numPr>
+          <w:ilvl w:val="0"/>
+          <w:numId w:val="1"/>
+        </w:numPr>
+      </w:pPr>
+      <w:r>
+        <w:t>Secteur</w:t>
+      </w:r>
+      <w:r>
+        <w:t xml:space="preserve"> 2010 – 2020</w:t>
+      </w:r>
+    </w:p>
+    <w:p>
+      <w:pPr>
+        <w:pStyle w:val="Paragraphedeliste"/>
+        <w:numPr>
+          <w:ilvl w:val="0"/>
+          <w:numId w:val="1"/>
+        </w:numPr>
+      </w:pPr>
+      <w:r>
+        <w:t xml:space="preserve">4 données manquantes, </w:t>
+      </w:r>
+      <w:r>
+        <w:t>Année</w:t>
+      </w:r>
+      <w:r>
+        <w:t xml:space="preserve"> = </w:t>
+      </w:r>
+      <w:r>
+        <w:t>xxxx</w:t>
+      </w:r>
+    </w:p>
+    <w:p>
+      <w:pPr>
+        <w:pStyle w:val="Paragraphedeliste"/>
+        <w:numPr>
+          <w:ilvl w:val="0"/>
+          <w:numId w:val="1"/>
+        </w:numPr>
+      </w:pPr>
+      <w:r>
+        <w:t xml:space="preserve">Année plus </w:t>
+      </w:r>
+      <w:r>
+        <w:t>chaude</w:t>
+      </w:r>
+      <w:r>
+        <w:t xml:space="preserve"> </w:t>
+      </w:r>
+      <w:r>
+        <w:t>???</w:t>
+      </w:r>
+      <w:r>
+        <w:t xml:space="preserve"> (#)</w:t>
+      </w:r>
+    </w:p>
+    <w:p>
+      <w:pPr>
+        <w:pStyle w:val="Paragraphedeliste"/>
+      </w:pPr>
+    </w:p>
+    <w:p>
+      <w:pPr>
+        <w:rPr>
+          <w:b/>
+          <w:bCs/>
+          <w:highlight w:val="green"/>
+          <w:u w:val="single"/>
+        </w:rPr>
+      </w:pPr>
+      <w:r>
+        <w:rPr>
+          <w:b/>
+          <w:bCs/>
+          <w:highlight w:val="green"/>
+          <w:u w:val="single"/>
+        </w:rPr>
+        <w:t xml:space="preserve">Groupe </w:t>
+      </w:r>
+      <w:r>
+        <w:rPr>
+          <w:b/>
+          <w:bCs/>
+          <w:highlight w:val="green"/>
+          <w:u w:val="single"/>
+        </w:rPr>
+        <w:t>6 jeu</w:t>
+      </w:r>
+      <w:r>
+        <w:rPr>
+          <w:b/>
+          <w:bCs/>
+          <w:highlight w:val="green"/>
+          <w:u w:val="single"/>
+        </w:rPr>
+        <w:t>di</w:t>
+      </w:r>
+      <w:r>
+        <w:rPr>
+          <w:b/>
+          <w:bCs/>
+          <w:highlight w:val="green"/>
+          <w:u w:val="single"/>
+        </w:rPr>
+        <w:t xml:space="preserve"> 8h</w:t>
+      </w:r>
+    </w:p>
+    <w:p>
+      <w:pPr>
+        <w:pStyle w:val="Paragraphedeliste"/>
+        <w:numPr>
+          <w:ilvl w:val="0"/>
+          <w:numId w:val="1"/>
+        </w:numPr>
+      </w:pPr>
+      <w:r>
+        <w:t>Histogramme 20</w:t>
+      </w:r>
+      <w:r>
+        <w:t>0</w:t>
+      </w:r>
+      <w:r>
+        <w:t>0 – 20</w:t>
+      </w:r>
+      <w:r>
+        <w:t>1</w:t>
+      </w:r>
+      <w:r>
+        <w:t>0</w:t>
+      </w:r>
+    </w:p>
+    <w:p>
+      <w:pPr>
+        <w:pStyle w:val="Paragraphedeliste"/>
+        <w:numPr>
+          <w:ilvl w:val="0"/>
+          <w:numId w:val="1"/>
+        </w:numPr>
+      </w:pPr>
+      <w:r>
+        <w:t>5</w:t>
+      </w:r>
+      <w:r>
+        <w:t xml:space="preserve"> données manquantes, Température</w:t>
+      </w:r>
+    </w:p>
+    <w:p>
+      <w:pPr>
+        <w:pStyle w:val="Paragraphedeliste"/>
+        <w:numPr>
+          <w:ilvl w:val="0"/>
+          <w:numId w:val="1"/>
+        </w:numPr>
+      </w:pPr>
+      <w:r>
+        <w:t xml:space="preserve">Température la plus basse : </w:t>
+      </w:r>
+      <w:r>
+        <w:t>-</w:t>
+      </w:r>
+      <w:r>
+        <w:t>10</w:t>
+      </w:r>
+      <w:r>
+        <w:t>.</w:t>
+      </w:r>
+      <w:r>
+        <w:t xml:space="preserve">83 </w:t>
+      </w:r>
+    </w:p>
+    <w:p>
+      <w:pPr>
+        <w:pStyle w:val="Paragraphedeliste"/>
+        <w:numPr>
+          <w:ilvl w:val="0"/>
+          <w:numId w:val="1"/>
+        </w:numPr>
+      </w:pPr>
+      <w:r>
+        <w:t xml:space="preserve">Année plus froide </w:t>
+      </w:r>
+      <w:r>
+        <w:t xml:space="preserve">Canada </w:t>
+      </w:r>
+      <w:r>
+        <w:t>1996</w:t>
+      </w:r>
+      <w:r>
+        <w:t xml:space="preserve"> (#</w:t>
+      </w:r>
+      <w:r>
+        <w:t>39</w:t>
+      </w:r>
+      <w:r>
+        <w:t>7</w:t>
+      </w:r>
+      <w:r>
+        <w:t>)</w:t>
+      </w:r>
+      <w:r>
+        <w:t xml:space="preserve"> </w:t>
+      </w:r>
+      <w:r>
+        <w:t>Canada,1996,-10.36</w:t>
+      </w:r>
+    </w:p>
+    <w:p>
+      <w:pPr>
+        <w:pStyle w:val="Paragraphedeliste"/>
+      </w:pPr>
+    </w:p>
+    <w:p>
+      <w:pPr>
+        <w:rPr>
+          <w:b/>
+          <w:bCs/>
+          <w:u w:val="single"/>
+        </w:rPr>
+      </w:pPr>
+      <w:r>
+        <w:rPr>
+          <w:b/>
+          <w:bCs/>
+          <w:u w:val="single"/>
+        </w:rPr>
+        <w:lastRenderedPageBreak/>
+        <w:t xml:space="preserve">Groupe 6 jeudi </w:t>
+      </w:r>
+      <w:r>
+        <w:rPr>
+          <w:b/>
+          <w:bCs/>
+          <w:u w:val="single"/>
+        </w:rPr>
+        <w:t>13</w:t>
+      </w:r>
+      <w:r>
+        <w:rPr>
+          <w:b/>
+          <w:bCs/>
+          <w:u w:val="single"/>
+        </w:rPr>
+        <w:t>h</w:t>
+      </w:r>
+      <w:r>
+        <w:rPr>
+          <w:b/>
+          <w:bCs/>
+          <w:u w:val="single"/>
+        </w:rPr>
+        <w:t>30</w:t>
+      </w:r>
+    </w:p>
+    <w:p>
+      <w:pPr>
+        <w:pStyle w:val="Paragraphedeliste"/>
+        <w:numPr>
+          <w:ilvl w:val="0"/>
+          <w:numId w:val="1"/>
+        </w:numPr>
+      </w:pPr>
+      <w:r>
+        <w:t>Secteur</w:t>
+      </w:r>
+      <w:r>
+        <w:t xml:space="preserve"> 2000 – 2010</w:t>
+      </w:r>
+    </w:p>
+    <w:p>
+      <w:pPr>
+        <w:pStyle w:val="Paragraphedeliste"/>
+        <w:numPr>
+          <w:ilvl w:val="0"/>
+          <w:numId w:val="1"/>
+        </w:numPr>
+      </w:pPr>
+      <w:r>
+        <w:t xml:space="preserve">5 données manquantes, </w:t>
+      </w:r>
+      <w:r>
+        <w:t>Année</w:t>
+      </w:r>
+      <w:r>
+        <w:t xml:space="preserve"> = yyyy</w:t>
+      </w:r>
+    </w:p>
+    <w:p>
+      <w:pPr>
+        <w:pStyle w:val="Paragraphedeliste"/>
+        <w:numPr>
+          <w:ilvl w:val="0"/>
+          <w:numId w:val="1"/>
+        </w:numPr>
+      </w:pPr>
+      <w:r>
+        <w:t>Année plus chaude ??? (#)</w:t>
+      </w:r>
+    </w:p>
     <w:p/>
     <w:p>
       <w:r>
         <w:drawing>
-          <wp:inline distT="0" distB="0" distL="0" distR="0" wp14:anchorId="1DAE7ECF" wp14:editId="556A2FAE">
-            <wp:extent cx="5943600" cy="3103245"/>
-            <wp:effectExtent l="0" t="0" r="0" b="1905"/>
-            <wp:docPr id="174478120" name="Image 1" descr="Une image contenant texte, capture d’écran, logiciel, Système d’exploitation&#10;&#10;Description générée automatiquement"/>
+          <wp:inline distT="0" distB="0" distL="0" distR="0" wp14:anchorId="62CB3F30" wp14:editId="0C46BDE4">
+            <wp:extent cx="590632" cy="495369"/>
+            <wp:effectExtent l="0" t="0" r="0" b="0"/>
+            <wp:docPr id="1654787643" name="Image 1" descr="Une image contenant logo, symbole, conception&#10;&#10;Description générée automatiquement"/>
             <wp:cNvGraphicFramePr>
               <a:graphicFrameLocks xmlns:a="http://schemas.openxmlformats.org/drawingml/2006/main" noChangeAspect="1"/>
             </wp:cNvGraphicFramePr>
@@ -467,11 +1314,11 @@
               <a:graphicData uri="http://schemas.openxmlformats.org/drawingml/2006/picture">
                 <pic:pic xmlns:pic="http://schemas.openxmlformats.org/drawingml/2006/picture">
                   <pic:nvPicPr>
-                    <pic:cNvPr id="174478120" name="Image 1" descr="Une image contenant texte, capture d’écran, logiciel, Système d’exploitation&#10;&#10;Description générée automatiquement"/>
+                    <pic:cNvPr id="1654787643" name="Image 1" descr="Une image contenant logo, symbole, conception&#10;&#10;Description générée automatiquement"/>
                     <pic:cNvPicPr/>
                   </pic:nvPicPr>
                   <pic:blipFill>
-                    <a:blip r:embed="rId4"/>
+                    <a:blip r:embed="rId5"/>
                     <a:stretch>
                       <a:fillRect/>
                     </a:stretch>
@@ -479,7 +1326,7 @@
                   <pic:spPr>
                     <a:xfrm>
                       <a:off x="0" y="0"/>
-                      <a:ext cx="5943600" cy="3103245"/>
+                      <a:ext cx="590632" cy="495369"/>
                     </a:xfrm>
                     <a:prstGeom prst="rect">
                       <a:avLst/>
@@ -492,14 +1339,252 @@
         </w:drawing>
       </w:r>
     </w:p>
+    <w:p>
+      <w:r>
+        <w:drawing>
+          <wp:inline distT="0" distB="0" distL="0" distR="0" wp14:anchorId="0E7344D1" wp14:editId="31B1A8E6">
+            <wp:extent cx="609685" cy="514422"/>
+            <wp:effectExtent l="0" t="0" r="0" b="0"/>
+            <wp:docPr id="1182938377" name="Image 1" descr="Une image contenant Graphique, symbole, conception&#10;&#10;Description générée automatiquement"/>
+            <wp:cNvGraphicFramePr>
+              <a:graphicFrameLocks xmlns:a="http://schemas.openxmlformats.org/drawingml/2006/main" noChangeAspect="1"/>
+            </wp:cNvGraphicFramePr>
+            <a:graphic xmlns:a="http://schemas.openxmlformats.org/drawingml/2006/main">
+              <a:graphicData uri="http://schemas.openxmlformats.org/drawingml/2006/picture">
+                <pic:pic xmlns:pic="http://schemas.openxmlformats.org/drawingml/2006/picture">
+                  <pic:nvPicPr>
+                    <pic:cNvPr id="1182938377" name="Image 1" descr="Une image contenant Graphique, symbole, conception&#10;&#10;Description générée automatiquement"/>
+                    <pic:cNvPicPr/>
+                  </pic:nvPicPr>
+                  <pic:blipFill>
+                    <a:blip r:embed="rId6"/>
+                    <a:stretch>
+                      <a:fillRect/>
+                    </a:stretch>
+                  </pic:blipFill>
+                  <pic:spPr>
+                    <a:xfrm>
+                      <a:off x="0" y="0"/>
+                      <a:ext cx="609685" cy="514422"/>
+                    </a:xfrm>
+                    <a:prstGeom prst="rect">
+                      <a:avLst/>
+                    </a:prstGeom>
+                  </pic:spPr>
+                </pic:pic>
+              </a:graphicData>
+            </a:graphic>
+          </wp:inline>
+        </w:drawing>
+      </w:r>
+    </w:p>
+    <w:p>
+      <w:r>
+        <w:drawing>
+          <wp:inline distT="0" distB="0" distL="0" distR="0" wp14:anchorId="2467BF97" wp14:editId="66F585FC">
+            <wp:extent cx="600159" cy="495369"/>
+            <wp:effectExtent l="0" t="0" r="9525" b="0"/>
+            <wp:docPr id="576776184" name="Image 1" descr="Une image contenant logo, symbole, conception&#10;&#10;Description générée automatiquement"/>
+            <wp:cNvGraphicFramePr>
+              <a:graphicFrameLocks xmlns:a="http://schemas.openxmlformats.org/drawingml/2006/main" noChangeAspect="1"/>
+            </wp:cNvGraphicFramePr>
+            <a:graphic xmlns:a="http://schemas.openxmlformats.org/drawingml/2006/main">
+              <a:graphicData uri="http://schemas.openxmlformats.org/drawingml/2006/picture">
+                <pic:pic xmlns:pic="http://schemas.openxmlformats.org/drawingml/2006/picture">
+                  <pic:nvPicPr>
+                    <pic:cNvPr id="576776184" name="Image 1" descr="Une image contenant logo, symbole, conception&#10;&#10;Description générée automatiquement"/>
+                    <pic:cNvPicPr/>
+                  </pic:nvPicPr>
+                  <pic:blipFill>
+                    <a:blip r:embed="rId7"/>
+                    <a:stretch>
+                      <a:fillRect/>
+                    </a:stretch>
+                  </pic:blipFill>
+                  <pic:spPr>
+                    <a:xfrm>
+                      <a:off x="0" y="0"/>
+                      <a:ext cx="600159" cy="495369"/>
+                    </a:xfrm>
+                    <a:prstGeom prst="rect">
+                      <a:avLst/>
+                    </a:prstGeom>
+                  </pic:spPr>
+                </pic:pic>
+              </a:graphicData>
+            </a:graphic>
+          </wp:inline>
+        </w:drawing>
+      </w:r>
+    </w:p>
+    <w:p>
+      <w:r>
+        <w:drawing>
+          <wp:inline distT="0" distB="0" distL="0" distR="0" wp14:anchorId="293BC1B9" wp14:editId="791A0425">
+            <wp:extent cx="638264" cy="533474"/>
+            <wp:effectExtent l="0" t="0" r="9525" b="0"/>
+            <wp:docPr id="198016473" name="Image 1" descr="Une image contenant capture d’écran, Graphique, Caractère coloré, conception&#10;&#10;Description générée automatiquement"/>
+            <wp:cNvGraphicFramePr>
+              <a:graphicFrameLocks xmlns:a="http://schemas.openxmlformats.org/drawingml/2006/main" noChangeAspect="1"/>
+            </wp:cNvGraphicFramePr>
+            <a:graphic xmlns:a="http://schemas.openxmlformats.org/drawingml/2006/main">
+              <a:graphicData uri="http://schemas.openxmlformats.org/drawingml/2006/picture">
+                <pic:pic xmlns:pic="http://schemas.openxmlformats.org/drawingml/2006/picture">
+                  <pic:nvPicPr>
+                    <pic:cNvPr id="198016473" name="Image 1" descr="Une image contenant capture d’écran, Graphique, Caractère coloré, conception&#10;&#10;Description générée automatiquement"/>
+                    <pic:cNvPicPr/>
+                  </pic:nvPicPr>
+                  <pic:blipFill>
+                    <a:blip r:embed="rId8"/>
+                    <a:stretch>
+                      <a:fillRect/>
+                    </a:stretch>
+                  </pic:blipFill>
+                  <pic:spPr>
+                    <a:xfrm>
+                      <a:off x="0" y="0"/>
+                      <a:ext cx="638264" cy="533474"/>
+                    </a:xfrm>
+                    <a:prstGeom prst="rect">
+                      <a:avLst/>
+                    </a:prstGeom>
+                  </pic:spPr>
+                </pic:pic>
+              </a:graphicData>
+            </a:graphic>
+          </wp:inline>
+        </w:drawing>
+      </w:r>
+    </w:p>
     <w:sectPr>
-      <w:pgSz w:w="12240" w:h="15840"/>
-      <w:pgMar w:top="1440" w:right="1440" w:bottom="1440" w:left="1440" w:header="708" w:footer="708" w:gutter="0"/>
+      <w:pgSz w:w="15840" w:h="12240" w:orient="landscape"/>
+      <w:pgMar w:top="709" w:right="1440" w:bottom="567" w:left="1440" w:header="708" w:footer="708" w:gutter="0"/>
       <w:cols w:space="708"/>
       <w:docGrid w:linePitch="360"/>
     </w:sectPr>
   </w:body>
 </w:document>
+</file>
+
+<file path=word/numbering.xml><?xml version="1.0" encoding="utf-8"?>
+<w:numbering xmlns:wpc="http://schemas.microsoft.com/office/word/2010/wordprocessingCanvas" xmlns:cx="http://schemas.microsoft.com/office/drawing/2014/chartex" xmlns:cx1="http://schemas.microsoft.com/office/drawing/2015/9/8/chartex" xmlns:cx2="http://schemas.microsoft.com/office/drawing/2015/10/21/chartex" xmlns:cx3="http://schemas.microsoft.com/office/drawing/2016/5/9/chartex" xmlns:cx4="http://schemas.microsoft.com/office/drawing/2016/5/10/chartex" xmlns:cx5="http://schemas.microsoft.com/office/drawing/2016/5/11/chartex" xmlns:cx6="http://schemas.microsoft.com/office/drawing/2016/5/12/chartex" xmlns:cx7="http://schemas.microsoft.com/office/drawing/2016/5/13/chartex" xmlns:cx8="http://schemas.microsoft.com/office/drawing/2016/5/14/chartex" xmlns:mc="http://schemas.openxmlformats.org/markup-compatibility/2006" xmlns:aink="http://schemas.microsoft.com/office/drawing/2016/ink" xmlns:am3d="http://schemas.microsoft.com/office/drawing/2017/model3d" xmlns:o="urn:schemas-microsoft-com:office:office" xmlns:oel="http://schemas.microsoft.com/office/2019/extlst" xmlns:r="http://schemas.openxmlformats.org/officeDocument/2006/relationships" xmlns:m="http://schemas.openxmlformats.org/officeDocument/2006/math" xmlns:v="urn:schemas-microsoft-com:vml" xmlns:wp14="http://schemas.microsoft.com/office/word/2010/wordprocessingDrawing" xmlns:wp="http://schemas.openxmlformats.org/drawingml/2006/wordprocessingDrawing" xmlns:w10="urn:schemas-microsoft-com:office:word" xmlns:w="http://schemas.openxmlformats.org/wordprocessingml/2006/main" xmlns:w14="http://schemas.microsoft.com/office/word/2010/wordml" xmlns:w15="http://schemas.microsoft.com/office/word/2012/wordml" xmlns:w16cex="http://schemas.microsoft.com/office/word/2018/wordml/cex" xmlns:w16cid="http://schemas.microsoft.com/office/word/2016/wordml/cid" xmlns:w16="http://schemas.microsoft.com/office/word/2018/wordml" xmlns:w16du="http://schemas.microsoft.com/office/word/2023/wordml/word16du" xmlns:w16sdtdh="http://schemas.microsoft.com/office/word/2020/wordml/sdtdatahash" xmlns:w16se="http://schemas.microsoft.com/office/word/2015/wordml/symex" xmlns:wpg="http://schemas.microsoft.com/office/word/2010/wordprocessingGroup" xmlns:wpi="http://schemas.microsoft.com/office/word/2010/wordprocessingInk" xmlns:wne="http://schemas.microsoft.com/office/word/2006/wordml" xmlns:wps="http://schemas.microsoft.com/office/word/2010/wordprocessingShape" mc:Ignorable="w14 w15 w16se w16cid w16 w16cex w16sdtdh w16du wp14">
+  <w:abstractNum w:abstractNumId="0" w15:restartNumberingAfterBreak="0">
+    <w:nsid w:val="72EF165D"/>
+    <w:multiLevelType w:val="hybridMultilevel"/>
+    <w:tmpl w:val="3C029804"/>
+    <w:lvl w:ilvl="0" w:tplc="0C0C0001">
+      <w:start w:val="1"/>
+      <w:numFmt w:val="bullet"/>
+      <w:lvlText w:val=""/>
+      <w:lvlJc w:val="left"/>
+      <w:pPr>
+        <w:ind w:left="720" w:hanging="360"/>
+      </w:pPr>
+      <w:rPr>
+        <w:rFonts w:ascii="Symbol" w:hAnsi="Symbol" w:hint="default"/>
+      </w:rPr>
+    </w:lvl>
+    <w:lvl w:ilvl="1" w:tplc="0C0C0003" w:tentative="1">
+      <w:start w:val="1"/>
+      <w:numFmt w:val="bullet"/>
+      <w:lvlText w:val="o"/>
+      <w:lvlJc w:val="left"/>
+      <w:pPr>
+        <w:ind w:left="1440" w:hanging="360"/>
+      </w:pPr>
+      <w:rPr>
+        <w:rFonts w:ascii="Courier New" w:hAnsi="Courier New" w:cs="Courier New" w:hint="default"/>
+      </w:rPr>
+    </w:lvl>
+    <w:lvl w:ilvl="2" w:tplc="0C0C0005" w:tentative="1">
+      <w:start w:val="1"/>
+      <w:numFmt w:val="bullet"/>
+      <w:lvlText w:val=""/>
+      <w:lvlJc w:val="left"/>
+      <w:pPr>
+        <w:ind w:left="2160" w:hanging="360"/>
+      </w:pPr>
+      <w:rPr>
+        <w:rFonts w:ascii="Wingdings" w:hAnsi="Wingdings" w:hint="default"/>
+      </w:rPr>
+    </w:lvl>
+    <w:lvl w:ilvl="3" w:tplc="0C0C0001" w:tentative="1">
+      <w:start w:val="1"/>
+      <w:numFmt w:val="bullet"/>
+      <w:lvlText w:val=""/>
+      <w:lvlJc w:val="left"/>
+      <w:pPr>
+        <w:ind w:left="2880" w:hanging="360"/>
+      </w:pPr>
+      <w:rPr>
+        <w:rFonts w:ascii="Symbol" w:hAnsi="Symbol" w:hint="default"/>
+      </w:rPr>
+    </w:lvl>
+    <w:lvl w:ilvl="4" w:tplc="0C0C0003" w:tentative="1">
+      <w:start w:val="1"/>
+      <w:numFmt w:val="bullet"/>
+      <w:lvlText w:val="o"/>
+      <w:lvlJc w:val="left"/>
+      <w:pPr>
+        <w:ind w:left="3600" w:hanging="360"/>
+      </w:pPr>
+      <w:rPr>
+        <w:rFonts w:ascii="Courier New" w:hAnsi="Courier New" w:cs="Courier New" w:hint="default"/>
+      </w:rPr>
+    </w:lvl>
+    <w:lvl w:ilvl="5" w:tplc="0C0C0005" w:tentative="1">
+      <w:start w:val="1"/>
+      <w:numFmt w:val="bullet"/>
+      <w:lvlText w:val=""/>
+      <w:lvlJc w:val="left"/>
+      <w:pPr>
+        <w:ind w:left="4320" w:hanging="360"/>
+      </w:pPr>
+      <w:rPr>
+        <w:rFonts w:ascii="Wingdings" w:hAnsi="Wingdings" w:hint="default"/>
+      </w:rPr>
+    </w:lvl>
+    <w:lvl w:ilvl="6" w:tplc="0C0C0001" w:tentative="1">
+      <w:start w:val="1"/>
+      <w:numFmt w:val="bullet"/>
+      <w:lvlText w:val=""/>
+      <w:lvlJc w:val="left"/>
+      <w:pPr>
+        <w:ind w:left="5040" w:hanging="360"/>
+      </w:pPr>
+      <w:rPr>
+        <w:rFonts w:ascii="Symbol" w:hAnsi="Symbol" w:hint="default"/>
+      </w:rPr>
+    </w:lvl>
+    <w:lvl w:ilvl="7" w:tplc="0C0C0003" w:tentative="1">
+      <w:start w:val="1"/>
+      <w:numFmt w:val="bullet"/>
+      <w:lvlText w:val="o"/>
+      <w:lvlJc w:val="left"/>
+      <w:pPr>
+        <w:ind w:left="5760" w:hanging="360"/>
+      </w:pPr>
+      <w:rPr>
+        <w:rFonts w:ascii="Courier New" w:hAnsi="Courier New" w:cs="Courier New" w:hint="default"/>
+      </w:rPr>
+    </w:lvl>
+    <w:lvl w:ilvl="8" w:tplc="0C0C0005" w:tentative="1">
+      <w:start w:val="1"/>
+      <w:numFmt w:val="bullet"/>
+      <w:lvlText w:val=""/>
+      <w:lvlJc w:val="left"/>
+      <w:pPr>
+        <w:ind w:left="6480" w:hanging="360"/>
+      </w:pPr>
+      <w:rPr>
+        <w:rFonts w:ascii="Wingdings" w:hAnsi="Wingdings" w:hint="default"/>
+      </w:rPr>
+    </w:lvl>
+  </w:abstractNum>
+  <w:num w:numId="1" w16cid:durableId="632710176">
+    <w:abstractNumId w:val="0"/>
+  </w:num>
+</w:numbering>
 </file>
 
 <file path=word/styles.xml><?xml version="1.0" encoding="utf-8"?>
@@ -902,7 +1987,7 @@
   <w:style w:type="paragraph" w:default="1" w:styleId="Normal">
     <w:name w:val="Normal"/>
     <w:qFormat/>
-    <w:rsid w:val="00721C5E"/>
+    <w:rsid w:val="004D3656"/>
   </w:style>
   <w:style w:type="paragraph" w:styleId="Titre1">
     <w:name w:val="heading 1"/>
@@ -1106,7 +2191,6 @@
   <w:style w:type="character" w:default="1" w:styleId="Policepardfaut">
     <w:name w:val="Default Paragraph Font"/>
     <w:uiPriority w:val="1"/>
-    <w:semiHidden/>
     <w:unhideWhenUsed/>
   </w:style>
   <w:style w:type="table" w:default="1" w:styleId="TableauNormal">

</xml_diff>

<commit_message>
ajout footnote SAA dans S15
</commit_message>
<xml_diff>
--- a/projet/evaluation/Groupe.docx
+++ b/projet/evaluation/Groupe.docx
@@ -11,8 +11,9 @@
       <w:tblGrid>
         <w:gridCol w:w="3539"/>
         <w:gridCol w:w="688"/>
-        <w:gridCol w:w="3423"/>
-        <w:gridCol w:w="3395"/>
+        <w:gridCol w:w="2431"/>
+        <w:gridCol w:w="2551"/>
+        <w:gridCol w:w="992"/>
       </w:tblGrid>
       <w:tr>
         <w:tc>
@@ -37,7 +38,7 @@
         </w:tc>
         <w:tc>
           <w:tcPr>
-            <w:tcW w:w="3423" w:type="dxa"/>
+            <w:tcW w:w="2431" w:type="dxa"/>
           </w:tcPr>
           <w:p>
             <w:r>
@@ -47,11 +48,21 @@
         </w:tc>
         <w:tc>
           <w:tcPr>
-            <w:tcW w:w="3395" w:type="dxa"/>
+            <w:tcW w:w="2551" w:type="dxa"/>
           </w:tcPr>
           <w:p>
             <w:r>
               <w:t>Après</w:t>
+            </w:r>
+          </w:p>
+        </w:tc>
+        <w:tc>
+          <w:tcPr>
+            <w:tcW w:w="992" w:type="dxa"/>
+          </w:tcPr>
+          <w:p>
+            <w:r>
+              <w:t>Prêt</w:t>
             </w:r>
           </w:p>
         </w:tc>
@@ -74,22 +85,12 @@
                 <w:b/>
                 <w:bCs/>
               </w:rPr>
-              <w:t>7</w:t>
-            </w:r>
-            <w:r>
-              <w:rPr>
-                <w:b/>
-                <w:bCs/>
-              </w:rPr>
-              <w:t xml:space="preserve"> </w:t>
-            </w:r>
-          </w:p>
-          <w:p>
-            <w:r>
-              <w:t>histo</w:t>
-            </w:r>
-            <w:r>
-              <w:t xml:space="preserve"> 2010-2020 bleu</w:t>
+              <w:t xml:space="preserve">7 </w:t>
+            </w:r>
+          </w:p>
+          <w:p>
+            <w:r>
+              <w:t>histo 2010-2020 bleu</w:t>
             </w:r>
           </w:p>
           <w:p>
@@ -129,7 +130,7 @@
         </w:tc>
         <w:tc>
           <w:tcPr>
-            <w:tcW w:w="3423" w:type="dxa"/>
+            <w:tcW w:w="2431" w:type="dxa"/>
             <w:shd w:val="clear" w:color="auto" w:fill="E2EFD9" w:themeFill="accent6" w:themeFillTint="33"/>
           </w:tcPr>
           <w:p>
@@ -155,7 +156,7 @@
         </w:tc>
         <w:tc>
           <w:tcPr>
-            <w:tcW w:w="3395" w:type="dxa"/>
+            <w:tcW w:w="2551" w:type="dxa"/>
             <w:shd w:val="clear" w:color="auto" w:fill="E2EFD9" w:themeFill="accent6" w:themeFillTint="33"/>
           </w:tcPr>
           <w:p>
@@ -232,6 +233,26 @@
                 <w:lang w:val="en-CA"/>
               </w:rPr>
               <w:t xml:space="preserve"> NaN</w:t>
+            </w:r>
+          </w:p>
+        </w:tc>
+        <w:tc>
+          <w:tcPr>
+            <w:tcW w:w="992" w:type="dxa"/>
+            <w:shd w:val="clear" w:color="auto" w:fill="E2EFD9" w:themeFill="accent6" w:themeFillTint="33"/>
+          </w:tcPr>
+          <w:p>
+            <w:pPr>
+              <w:jc w:val="center"/>
+              <w:rPr>
+                <w:lang w:val="en-CA"/>
+              </w:rPr>
+            </w:pPr>
+            <w:r>
+              <w:rPr>
+                <w:lang w:val="en-CA"/>
+              </w:rPr>
+              <w:t>OK</w:t>
             </w:r>
           </w:p>
         </w:tc>
@@ -253,173 +274,143 @@
                 <w:b/>
                 <w:bCs/>
               </w:rPr>
-              <w:t>5</w:t>
-            </w:r>
-            <w:r>
-              <w:rPr>
-                <w:b/>
-                <w:bCs/>
-              </w:rPr>
-              <w:t xml:space="preserve"> </w:t>
-            </w:r>
-          </w:p>
-          <w:p>
-            <w:r>
-              <w:t>S</w:t>
-            </w:r>
-            <w:r>
-              <w:t>ecteur</w:t>
+              <w:t xml:space="preserve">5 </w:t>
+            </w:r>
+          </w:p>
+          <w:p>
+            <w:r>
+              <w:t>Secteur</w:t>
+            </w:r>
+            <w:r>
+              <w:t xml:space="preserve"> France </w:t>
+            </w:r>
+            <w:r>
+              <w:t>2010-2020</w:t>
             </w:r>
           </w:p>
           <w:p>
             <w:r>
               <w:t>Année chaude</w:t>
+            </w:r>
+            <w:r>
+              <w:t xml:space="preserve"> 1978</w:t>
             </w:r>
           </w:p>
         </w:tc>
         <w:tc>
           <w:tcPr>
             <w:tcW w:w="688" w:type="dxa"/>
+            <w:shd w:val="clear" w:color="auto" w:fill="B4C6E7" w:themeFill="accent1" w:themeFillTint="66"/>
           </w:tcPr>
           <w:p>
             <w:r>
-              <w:t>?</w:t>
-            </w:r>
-          </w:p>
-          <w:p>
-            <w:r>
-              <w:t>?</w:t>
-            </w:r>
-          </w:p>
-          <w:p>
-            <w:r>
-              <w:t>?</w:t>
-            </w:r>
-          </w:p>
-          <w:p>
-            <w:r>
-              <w:t>?</w:t>
+              <w:t>45</w:t>
+            </w:r>
+          </w:p>
+          <w:p>
+            <w:r>
+              <w:t>143</w:t>
+            </w:r>
+          </w:p>
+          <w:p>
+            <w:r>
+              <w:t>192</w:t>
+            </w:r>
+          </w:p>
+          <w:p>
+            <w:r>
+              <w:t>245</w:t>
             </w:r>
           </w:p>
         </w:tc>
         <w:tc>
           <w:tcPr>
-            <w:tcW w:w="3423" w:type="dxa"/>
+            <w:tcW w:w="2431" w:type="dxa"/>
+            <w:shd w:val="clear" w:color="auto" w:fill="B4C6E7" w:themeFill="accent1" w:themeFillTint="66"/>
           </w:tcPr>
           <w:p>
-            <w:pPr>
-              <w:rPr>
-                <w:highlight w:val="yellow"/>
-              </w:rPr>
-            </w:pPr>
-            <w:r>
-              <w:rPr>
-                <w:highlight w:val="yellow"/>
-              </w:rPr>
+            <w:r>
               <w:t>China,1988,19.83</w:t>
             </w:r>
           </w:p>
           <w:p>
-            <w:pPr>
-              <w:rPr>
-                <w:highlight w:val="yellow"/>
-              </w:rPr>
-            </w:pPr>
-            <w:r>
-              <w:rPr>
-                <w:highlight w:val="yellow"/>
-              </w:rPr>
+            <w:r>
               <w:t>China,1988,17.61</w:t>
             </w:r>
           </w:p>
           <w:p>
-            <w:pPr>
-              <w:rPr>
-                <w:highlight w:val="yellow"/>
-              </w:rPr>
-            </w:pPr>
-            <w:r>
-              <w:rPr>
-                <w:highlight w:val="yellow"/>
-              </w:rPr>
+            <w:r>
               <w:t>Germany,1988,27.33</w:t>
             </w:r>
           </w:p>
           <w:p>
-            <w:pPr>
-              <w:rPr>
-                <w:highlight w:val="yellow"/>
-              </w:rPr>
-            </w:pPr>
-            <w:r>
-              <w:rPr>
-                <w:highlight w:val="yellow"/>
-              </w:rPr>
+            <w:r>
               <w:t>Canada,1988,24.71</w:t>
             </w:r>
           </w:p>
         </w:tc>
         <w:tc>
           <w:tcPr>
-            <w:tcW w:w="3395" w:type="dxa"/>
+            <w:tcW w:w="2551" w:type="dxa"/>
+            <w:shd w:val="clear" w:color="auto" w:fill="B4C6E7" w:themeFill="accent1" w:themeFillTint="66"/>
           </w:tcPr>
           <w:p>
             <w:pPr>
               <w:rPr>
+                <w:lang w:val="en-CA"/>
+              </w:rPr>
+            </w:pPr>
+            <w:r>
+              <w:rPr>
+                <w:lang w:val="en-CA"/>
+              </w:rPr>
+              <w:t>China, NaN,19.83</w:t>
+            </w:r>
+          </w:p>
+          <w:p>
+            <w:pPr>
+              <w:rPr>
+                <w:lang w:val="en-CA"/>
+              </w:rPr>
+            </w:pPr>
+            <w:r>
+              <w:rPr>
+                <w:lang w:val="en-CA"/>
+              </w:rPr>
+              <w:t>China, NaN,17.61</w:t>
+            </w:r>
+          </w:p>
+          <w:p>
+            <w:pPr>
+              <w:rPr>
+                <w:lang w:val="en-CA"/>
+              </w:rPr>
+            </w:pPr>
+            <w:r>
+              <w:rPr>
+                <w:lang w:val="en-CA"/>
+              </w:rPr>
+              <w:t>Germany, NaN,27.33</w:t>
+            </w:r>
+          </w:p>
+          <w:p>
+            <w:r>
+              <w:t>Canada, NaN,24.71</w:t>
+            </w:r>
+          </w:p>
+        </w:tc>
+        <w:tc>
+          <w:tcPr>
+            <w:tcW w:w="992" w:type="dxa"/>
+          </w:tcPr>
+          <w:p>
+            <w:pPr>
+              <w:jc w:val="center"/>
+              <w:rPr>
                 <w:highlight w:val="yellow"/>
                 <w:lang w:val="en-CA"/>
               </w:rPr>
             </w:pPr>
-            <w:r>
-              <w:rPr>
-                <w:highlight w:val="yellow"/>
-                <w:lang w:val="en-CA"/>
-              </w:rPr>
-              <w:t>China, NaN,19.83</w:t>
-            </w:r>
-          </w:p>
-          <w:p>
-            <w:pPr>
-              <w:rPr>
-                <w:highlight w:val="yellow"/>
-                <w:lang w:val="en-CA"/>
-              </w:rPr>
-            </w:pPr>
-            <w:r>
-              <w:rPr>
-                <w:highlight w:val="yellow"/>
-                <w:lang w:val="en-CA"/>
-              </w:rPr>
-              <w:t>China, NaN,17.61</w:t>
-            </w:r>
-          </w:p>
-          <w:p>
-            <w:pPr>
-              <w:rPr>
-                <w:highlight w:val="yellow"/>
-                <w:lang w:val="en-CA"/>
-              </w:rPr>
-            </w:pPr>
-            <w:r>
-              <w:rPr>
-                <w:highlight w:val="yellow"/>
-                <w:lang w:val="en-CA"/>
-              </w:rPr>
-              <w:t>Germany, NaN,27.33</w:t>
-            </w:r>
-          </w:p>
-          <w:p>
-            <w:pPr>
-              <w:rPr>
-                <w:highlight w:val="yellow"/>
-              </w:rPr>
-            </w:pPr>
-            <w:r>
-              <w:rPr>
-                <w:highlight w:val="yellow"/>
-              </w:rPr>
-              <w:t>Canada, NaN,24.71</w:t>
-            </w:r>
           </w:p>
         </w:tc>
       </w:tr>
@@ -446,10 +437,7 @@
           </w:p>
           <w:p>
             <w:r>
-              <w:t>histo</w:t>
-            </w:r>
-            <w:r>
-              <w:t xml:space="preserve"> 2000-2010 vert</w:t>
+              <w:t>histo 2000-2010 vert</w:t>
             </w:r>
           </w:p>
           <w:p>
@@ -494,26 +482,58 @@
         </w:tc>
         <w:tc>
           <w:tcPr>
-            <w:tcW w:w="3423" w:type="dxa"/>
+            <w:tcW w:w="2431" w:type="dxa"/>
             <w:shd w:val="clear" w:color="auto" w:fill="E2EFD9" w:themeFill="accent6" w:themeFillTint="33"/>
           </w:tcPr>
           <w:p>
-            <w:r>
+            <w:pPr>
+              <w:rPr>
+                <w:lang w:val="en-CA"/>
+              </w:rPr>
+            </w:pPr>
+            <w:r>
+              <w:rPr>
+                <w:lang w:val="en-CA"/>
+              </w:rPr>
               <w:t>Australia,1978,-0.09</w:t>
             </w:r>
           </w:p>
           <w:p>
-            <w:r>
+            <w:pPr>
+              <w:rPr>
+                <w:lang w:val="en-CA"/>
+              </w:rPr>
+            </w:pPr>
+            <w:r>
+              <w:rPr>
+                <w:lang w:val="en-CA"/>
+              </w:rPr>
               <w:t>Spain,2017,-0.33</w:t>
             </w:r>
           </w:p>
           <w:p>
-            <w:r>
+            <w:pPr>
+              <w:rPr>
+                <w:lang w:val="en-CA"/>
+              </w:rPr>
+            </w:pPr>
+            <w:r>
+              <w:rPr>
+                <w:lang w:val="en-CA"/>
+              </w:rPr>
               <w:t>United States,2009,-0.81</w:t>
             </w:r>
           </w:p>
           <w:p>
-            <w:r>
+            <w:pPr>
+              <w:rPr>
+                <w:lang w:val="en-CA"/>
+              </w:rPr>
+            </w:pPr>
+            <w:r>
+              <w:rPr>
+                <w:lang w:val="en-CA"/>
+              </w:rPr>
               <w:t>China,2022,-0.64</w:t>
             </w:r>
           </w:p>
@@ -525,7 +545,7 @@
         </w:tc>
         <w:tc>
           <w:tcPr>
-            <w:tcW w:w="3395" w:type="dxa"/>
+            <w:tcW w:w="2551" w:type="dxa"/>
             <w:shd w:val="clear" w:color="auto" w:fill="E2EFD9" w:themeFill="accent6" w:themeFillTint="33"/>
           </w:tcPr>
           <w:p>
@@ -538,7 +558,33 @@
               <w:rPr>
                 <w:lang w:val="en-CA"/>
               </w:rPr>
-              <w:t>Australia,1978,</w:t>
+              <w:t>Australia,1978, NaN</w:t>
+            </w:r>
+          </w:p>
+          <w:p>
+            <w:pPr>
+              <w:rPr>
+                <w:lang w:val="en-CA"/>
+              </w:rPr>
+            </w:pPr>
+            <w:r>
+              <w:rPr>
+                <w:lang w:val="en-CA"/>
+              </w:rPr>
+              <w:t>Spain,2017, NaN</w:t>
+            </w:r>
+          </w:p>
+          <w:p>
+            <w:pPr>
+              <w:rPr>
+                <w:lang w:val="en-CA"/>
+              </w:rPr>
+            </w:pPr>
+            <w:r>
+              <w:rPr>
+                <w:lang w:val="en-CA"/>
+              </w:rPr>
+              <w:t>United States,2009,</w:t>
             </w:r>
             <w:r>
               <w:rPr>
@@ -563,7 +609,7 @@
               <w:rPr>
                 <w:lang w:val="en-CA"/>
               </w:rPr>
-              <w:t>Spain,2017,</w:t>
+              <w:t>China,2022,</w:t>
             </w:r>
             <w:r>
               <w:rPr>
@@ -575,7 +621,13 @@
               <w:rPr>
                 <w:lang w:val="en-CA"/>
               </w:rPr>
-              <w:t>NaN</w:t>
+              <w:t>N</w:t>
+            </w:r>
+            <w:r>
+              <w:rPr>
+                <w:lang w:val="en-CA"/>
+              </w:rPr>
+              <w:t>aN</w:t>
             </w:r>
           </w:p>
           <w:p>
@@ -588,23 +640,24 @@
               <w:rPr>
                 <w:lang w:val="en-CA"/>
               </w:rPr>
-              <w:t>United States,2009,</w:t>
-            </w:r>
-            <w:r>
-              <w:rPr>
-                <w:lang w:val="en-CA"/>
-              </w:rPr>
-              <w:t xml:space="preserve"> </w:t>
-            </w:r>
-            <w:r>
-              <w:rPr>
-                <w:lang w:val="en-CA"/>
-              </w:rPr>
-              <w:t>NaN</w:t>
-            </w:r>
-          </w:p>
+              <w:t>Germany,1983,</w:t>
+            </w:r>
+            <w:r>
+              <w:rPr>
+                <w:lang w:val="en-CA"/>
+              </w:rPr>
+              <w:t xml:space="preserve"> NaN</w:t>
+            </w:r>
+          </w:p>
+        </w:tc>
+        <w:tc>
+          <w:tcPr>
+            <w:tcW w:w="992" w:type="dxa"/>
+            <w:shd w:val="clear" w:color="auto" w:fill="E2EFD9" w:themeFill="accent6" w:themeFillTint="33"/>
+          </w:tcPr>
           <w:p>
             <w:pPr>
+              <w:jc w:val="center"/>
               <w:rPr>
                 <w:lang w:val="en-CA"/>
               </w:rPr>
@@ -613,50 +666,7 @@
               <w:rPr>
                 <w:lang w:val="en-CA"/>
               </w:rPr>
-              <w:t>China,2022,</w:t>
-            </w:r>
-            <w:r>
-              <w:rPr>
-                <w:lang w:val="en-CA"/>
-              </w:rPr>
-              <w:t xml:space="preserve"> </w:t>
-            </w:r>
-            <w:r>
-              <w:rPr>
-                <w:lang w:val="en-CA"/>
-              </w:rPr>
-              <w:t>N</w:t>
-            </w:r>
-            <w:r>
-              <w:rPr>
-                <w:lang w:val="en-CA"/>
-              </w:rPr>
-              <w:t>aN</w:t>
-            </w:r>
-          </w:p>
-          <w:p>
-            <w:pPr>
-              <w:rPr>
-                <w:lang w:val="en-CA"/>
-              </w:rPr>
-            </w:pPr>
-            <w:r>
-              <w:rPr>
-                <w:lang w:val="en-CA"/>
-              </w:rPr>
-              <w:t>Germany,1983,</w:t>
-            </w:r>
-            <w:r>
-              <w:rPr>
-                <w:lang w:val="en-CA"/>
-              </w:rPr>
-              <w:t xml:space="preserve"> </w:t>
-            </w:r>
-            <w:r>
-              <w:rPr>
-                <w:lang w:val="en-CA"/>
-              </w:rPr>
-              <w:t>NaN</w:t>
+              <w:t>OK</w:t>
             </w:r>
           </w:p>
         </w:tc>
@@ -668,18 +678,30 @@
           </w:tcPr>
           <w:p>
             <w:r>
-              <w:t>8</w:t>
+              <w:t xml:space="preserve">8 </w:t>
+            </w:r>
+          </w:p>
+          <w:p>
+            <w:r>
+              <w:t>Secteur</w:t>
             </w:r>
             <w:r>
               <w:t xml:space="preserve"> </w:t>
             </w:r>
-          </w:p>
-          <w:p>
-            <w:r>
-              <w:t>S</w:t>
-            </w:r>
-            <w:r>
-              <w:t>ecteur</w:t>
+            <w:r>
+              <w:t>France 20</w:t>
+            </w:r>
+            <w:r>
+              <w:t>0</w:t>
+            </w:r>
+            <w:r>
+              <w:t>0-20</w:t>
+            </w:r>
+            <w:r>
+              <w:t>1</w:t>
+            </w:r>
+            <w:r>
+              <w:t>0</w:t>
             </w:r>
           </w:p>
           <w:p>
@@ -694,85 +716,111 @@
           </w:tcPr>
           <w:p>
             <w:r>
-              <w:t>45</w:t>
-            </w:r>
-          </w:p>
-          <w:p>
-            <w:r>
-              <w:t>143</w:t>
-            </w:r>
-          </w:p>
-          <w:p>
-            <w:r>
-              <w:t>192</w:t>
-            </w:r>
-          </w:p>
-          <w:p>
-            <w:r>
-              <w:t>245</w:t>
+              <w:t>34</w:t>
+            </w:r>
+          </w:p>
+          <w:p>
+            <w:r>
+              <w:t>60</w:t>
+            </w:r>
+          </w:p>
+          <w:p>
+            <w:r>
+              <w:t>218</w:t>
+            </w:r>
+          </w:p>
+          <w:p>
+            <w:r>
+              <w:t>314</w:t>
+            </w:r>
+          </w:p>
+          <w:p>
+            <w:r>
+              <w:t>494</w:t>
             </w:r>
           </w:p>
         </w:tc>
         <w:tc>
           <w:tcPr>
-            <w:tcW w:w="3423" w:type="dxa"/>
+            <w:tcW w:w="2431" w:type="dxa"/>
           </w:tcPr>
           <w:p>
             <w:pPr>
               <w:rPr>
                 <w:highlight w:val="yellow"/>
+                <w:lang w:val="en-CA"/>
               </w:rPr>
             </w:pPr>
             <w:r>
               <w:rPr>
                 <w:highlight w:val="yellow"/>
-              </w:rPr>
-              <w:t>China,1988,19.83</w:t>
+                <w:lang w:val="en-CA"/>
+              </w:rPr>
+              <w:t>United Kingdom,1993,15.58</w:t>
             </w:r>
           </w:p>
           <w:p>
             <w:pPr>
               <w:rPr>
                 <w:highlight w:val="yellow"/>
+                <w:lang w:val="en-CA"/>
               </w:rPr>
             </w:pPr>
             <w:r>
               <w:rPr>
                 <w:highlight w:val="yellow"/>
-              </w:rPr>
-              <w:t>China,1988,17.61</w:t>
+                <w:lang w:val="en-CA"/>
+              </w:rPr>
+              <w:t>Canada,1993,22.09</w:t>
             </w:r>
           </w:p>
           <w:p>
             <w:pPr>
               <w:rPr>
                 <w:highlight w:val="yellow"/>
+                <w:lang w:val="en-CA"/>
               </w:rPr>
             </w:pPr>
             <w:r>
               <w:rPr>
                 <w:highlight w:val="yellow"/>
-              </w:rPr>
-              <w:t>Germany,1988,27.33</w:t>
+                <w:lang w:val="en-CA"/>
+              </w:rPr>
+              <w:t>Australia,1993,21.66</w:t>
             </w:r>
           </w:p>
           <w:p>
             <w:pPr>
               <w:rPr>
                 <w:highlight w:val="yellow"/>
+                <w:lang w:val="en-CA"/>
               </w:rPr>
             </w:pPr>
             <w:r>
               <w:rPr>
                 <w:highlight w:val="yellow"/>
-              </w:rPr>
-              <w:t>Canada,1988,24.71</w:t>
+                <w:lang w:val="en-CA"/>
+              </w:rPr>
+              <w:t>France,1993,2.96</w:t>
+            </w:r>
+          </w:p>
+          <w:p>
+            <w:pPr>
+              <w:rPr>
+                <w:highlight w:val="yellow"/>
+              </w:rPr>
+            </w:pPr>
+            <w:r>
+              <w:rPr>
+                <w:highlight w:val="yellow"/>
+              </w:rPr>
+              <w:t>Italy,1993,9.71</w:t>
             </w:r>
           </w:p>
         </w:tc>
         <w:tc>
           <w:tcPr>
-            <w:tcW w:w="3395" w:type="dxa"/>
+            <w:tcW w:w="2551" w:type="dxa"/>
           </w:tcPr>
           <w:p>
             <w:pPr>
@@ -786,7 +834,7 @@
                 <w:highlight w:val="yellow"/>
                 <w:lang w:val="en-CA"/>
               </w:rPr>
-              <w:t>China, NaN,19.83</w:t>
+              <w:t>United Kingdom,1993,15.58</w:t>
             </w:r>
           </w:p>
           <w:p>
@@ -796,12 +844,20 @@
                 <w:lang w:val="en-CA"/>
               </w:rPr>
             </w:pPr>
-            <w:r>
+          </w:p>
+          <w:p>
+            <w:pPr>
               <w:rPr>
                 <w:highlight w:val="yellow"/>
                 <w:lang w:val="en-CA"/>
               </w:rPr>
-              <w:t>China, NaN,17.61</w:t>
+            </w:pPr>
+            <w:r>
+              <w:rPr>
+                <w:highlight w:val="yellow"/>
+                <w:lang w:val="en-CA"/>
+              </w:rPr>
+              <w:t>Canada,1993,22.09</w:t>
             </w:r>
           </w:p>
           <w:p>
@@ -816,26 +872,77 @@
                 <w:highlight w:val="yellow"/>
                 <w:lang w:val="en-CA"/>
               </w:rPr>
-              <w:t>Germany, NaN,27.33</w:t>
+              <w:t>Australia,1993,21.66</w:t>
             </w:r>
           </w:p>
           <w:p>
             <w:pPr>
               <w:rPr>
                 <w:highlight w:val="yellow"/>
+                <w:lang w:val="en-CA"/>
               </w:rPr>
             </w:pPr>
             <w:r>
               <w:rPr>
                 <w:highlight w:val="yellow"/>
-              </w:rPr>
-              <w:t>Canada, NaN,24.71</w:t>
-            </w:r>
+                <w:lang w:val="en-CA"/>
+              </w:rPr>
+              <w:t>France,1993,2.96</w:t>
+            </w:r>
+          </w:p>
+          <w:p>
+            <w:pPr>
+              <w:rPr>
+                <w:highlight w:val="yellow"/>
+              </w:rPr>
+            </w:pPr>
+            <w:r>
+              <w:rPr>
+                <w:highlight w:val="yellow"/>
+              </w:rPr>
+              <w:t>Italy,1993,9.71</w:t>
+            </w:r>
+          </w:p>
+        </w:tc>
+        <w:tc>
+          <w:tcPr>
+            <w:tcW w:w="992" w:type="dxa"/>
+          </w:tcPr>
+          <w:p>
+            <w:pPr>
+              <w:jc w:val="center"/>
+              <w:rPr>
+                <w:highlight w:val="yellow"/>
+                <w:lang w:val="en-CA"/>
+              </w:rPr>
+            </w:pPr>
           </w:p>
         </w:tc>
       </w:tr>
     </w:tbl>
-    <w:p/>
+    <w:p>
+      <w:pPr>
+        <w:rPr>
+          <w:lang w:val="en-CA"/>
+        </w:rPr>
+      </w:pPr>
+    </w:p>
+    <w:p>
+      <w:pPr>
+        <w:rPr>
+          <w:b/>
+          <w:highlight w:val="green"/>
+          <w:u w:val="single"/>
+          <w:lang w:val="en-CA"/>
+        </w:rPr>
+        <w:sectPr>
+          <w:pgSz w:w="15840" w:h="12240" w:orient="landscape"/>
+          <w:pgMar w:top="709" w:right="1440" w:bottom="567" w:left="1440" w:header="708" w:footer="708" w:gutter="0"/>
+          <w:cols w:space="708"/>
+          <w:docGrid w:linePitch="360"/>
+        </w:sectPr>
+      </w:pPr>
+    </w:p>
     <w:p>
       <w:pPr>
         <w:rPr>
@@ -864,12 +971,27 @@
         </w:numPr>
       </w:pPr>
       <w:r>
-        <w:t xml:space="preserve">Histogramme 2010 </w:t>
-      </w:r>
-      <w:r>
+        <w:t xml:space="preserve">Histogramme </w:t>
+      </w:r>
+      <w:r>
+        <w:rPr>
+          <w:b/>
+          <w:bCs/>
+        </w:rPr>
+        <w:t xml:space="preserve">2010 </w:t>
+      </w:r>
+      <w:r>
+        <w:rPr>
+          <w:b/>
+          <w:bCs/>
+        </w:rPr>
         <w:t>–</w:t>
       </w:r>
       <w:r>
+        <w:rPr>
+          <w:b/>
+          <w:bCs/>
+        </w:rPr>
         <w:t xml:space="preserve"> 2020</w:t>
       </w:r>
     </w:p>
@@ -882,10 +1004,45 @@
         </w:numPr>
       </w:pPr>
       <w:r>
-        <w:t>4 données manquantes, Température</w:t>
-      </w:r>
-      <w:r>
-        <w:t xml:space="preserve"> = 0</w:t>
+        <w:rPr>
+          <w:b/>
+          <w:bCs/>
+        </w:rPr>
+        <w:t>4</w:t>
+      </w:r>
+      <w:r>
+        <w:t xml:space="preserve"> données manquantes, </w:t>
+      </w:r>
+      <w:r>
+        <w:rPr>
+          <w:b/>
+          <w:bCs/>
+        </w:rPr>
+        <w:t>Temp</w:t>
+      </w:r>
+      <w:r>
+        <w:rPr>
+          <w:b/>
+          <w:bCs/>
+        </w:rPr>
+        <w:t>e</w:t>
+      </w:r>
+      <w:r>
+        <w:rPr>
+          <w:b/>
+          <w:bCs/>
+        </w:rPr>
+        <w:t>rature</w:t>
+      </w:r>
+      <w:r>
+        <w:t xml:space="preserve"> </w:t>
+      </w:r>
+      <w:r>
+        <w:rPr>
+          <w:b/>
+          <w:bCs/>
+        </w:rPr>
+        <w:t>= 0</w:t>
       </w:r>
     </w:p>
     <w:p>
@@ -897,13 +1054,28 @@
         </w:numPr>
       </w:pPr>
       <w:r>
-        <w:t xml:space="preserve">Température la plus basse : </w:t>
-      </w:r>
-      <w:r>
-        <w:t>-9.93</w:t>
-      </w:r>
-      <w:r>
-        <w:t xml:space="preserve"> </w:t>
+        <w:t xml:space="preserve">Pays indice </w:t>
+      </w:r>
+      <w:r>
+        <w:rPr>
+          <w:b/>
+          <w:bCs/>
+        </w:rPr>
+        <w:t>3</w:t>
+      </w:r>
+      <w:r>
+        <w:rPr>
+          <w:b/>
+          <w:bCs/>
+        </w:rPr>
+        <w:t> :</w:t>
+      </w:r>
+      <w:r>
+        <w:rPr>
+          <w:b/>
+          <w:bCs/>
+        </w:rPr>
+        <w:t xml:space="preserve"> Canada</w:t>
       </w:r>
     </w:p>
     <w:p>
@@ -915,86 +1087,34 @@
         </w:numPr>
       </w:pPr>
       <w:r>
-        <w:t xml:space="preserve">Année plus froide </w:t>
-      </w:r>
-      <w:r>
-        <w:t xml:space="preserve">Canada </w:t>
-      </w:r>
-      <w:r>
-        <w:t>1999 (#146)</w:t>
-      </w:r>
-      <w:r>
+        <w:t xml:space="preserve">Température la plus </w:t>
+      </w:r>
+      <w:r>
+        <w:rPr>
+          <w:b/>
+          <w:bCs/>
+        </w:rPr>
+        <w:t>basse</w:t>
+      </w:r>
+      <w:r>
+        <w:t> :</w:t>
+      </w:r>
+      <w:r>
+        <w:rPr>
+          <w:b/>
+          <w:bCs/>
+        </w:rPr>
         <w:t xml:space="preserve"> </w:t>
       </w:r>
       <w:r>
-        <w:t>Ca</w:t>
-      </w:r>
-      <w:r>
-        <w:t>n</w:t>
-      </w:r>
-      <w:r>
-        <w:t>ada,1996,-</w:t>
-      </w:r>
-      <w:r>
-        <w:t>9</w:t>
-      </w:r>
-      <w:r>
-        <w:t>.</w:t>
-      </w:r>
-      <w:r>
-        <w:t>7</w:t>
-      </w:r>
-      <w:r>
-        <w:t>6</w:t>
-      </w:r>
-    </w:p>
-    <w:p>
-      <w:pPr>
-        <w:rPr>
-          <w:b/>
-          <w:bCs/>
-          <w:u w:val="single"/>
-        </w:rPr>
-      </w:pPr>
-      <w:r>
-        <w:rPr>
-          <w:b/>
-          <w:bCs/>
-          <w:u w:val="single"/>
-        </w:rPr>
-        <w:t xml:space="preserve">Groupe </w:t>
-      </w:r>
-      <w:r>
-        <w:rPr>
-          <w:b/>
-          <w:bCs/>
-          <w:u w:val="single"/>
-        </w:rPr>
-        <w:t>5</w:t>
-      </w:r>
-      <w:r>
-        <w:rPr>
-          <w:b/>
-          <w:bCs/>
-          <w:u w:val="single"/>
-        </w:rPr>
+        <w:rPr>
+          <w:b/>
+          <w:bCs/>
+        </w:rPr>
+        <w:t>-9.93</w:t>
+      </w:r>
+      <w:r>
         <w:t xml:space="preserve"> </w:t>
-      </w:r>
-      <w:r>
-        <w:rPr>
-          <w:b/>
-          <w:bCs/>
-          <w:u w:val="single"/>
-        </w:rPr>
-        <w:t>mar</w:t>
-      </w:r>
-      <w:r>
-        <w:rPr>
-          <w:b/>
-          <w:bCs/>
-          <w:u w:val="single"/>
-        </w:rPr>
-        <w:t>di</w:t>
       </w:r>
     </w:p>
     <w:p>
@@ -1006,10 +1126,7 @@
         </w:numPr>
       </w:pPr>
       <w:r>
-        <w:t>Secteur</w:t>
-      </w:r>
-      <w:r>
-        <w:t xml:space="preserve"> 2010 – 2020</w:t>
+        <w:t xml:space="preserve">Moyenne des températures : </w:t>
       </w:r>
     </w:p>
     <w:p>
@@ -1021,16 +1138,88 @@
         </w:numPr>
       </w:pPr>
       <w:r>
-        <w:t xml:space="preserve">4 données manquantes, </w:t>
-      </w:r>
-      <w:r>
-        <w:t>Année</w:t>
-      </w:r>
-      <w:r>
-        <w:t xml:space="preserve"> = </w:t>
-      </w:r>
-      <w:r>
-        <w:t>xxxx</w:t>
+        <w:t xml:space="preserve">Année plus </w:t>
+      </w:r>
+      <w:r>
+        <w:rPr>
+          <w:b/>
+          <w:bCs/>
+        </w:rPr>
+        <w:t>froide</w:t>
+      </w:r>
+      <w:r>
+        <w:t xml:space="preserve"> </w:t>
+      </w:r>
+      <w:r>
+        <w:t xml:space="preserve">Canada </w:t>
+      </w:r>
+      <w:r>
+        <w:t>1999 (#146)</w:t>
+      </w:r>
+      <w:r>
+        <w:t xml:space="preserve"> </w:t>
+      </w:r>
+      <w:r>
+        <w:t>Ca</w:t>
+      </w:r>
+      <w:r>
+        <w:t>n</w:t>
+      </w:r>
+      <w:r>
+        <w:t>ada,1996,</w:t>
+      </w:r>
+      <w:r>
+        <w:rPr>
+          <w:b/>
+          <w:bCs/>
+        </w:rPr>
+        <w:t>-</w:t>
+      </w:r>
+      <w:r>
+        <w:rPr>
+          <w:b/>
+          <w:bCs/>
+        </w:rPr>
+        <w:t>9</w:t>
+      </w:r>
+      <w:r>
+        <w:rPr>
+          <w:b/>
+          <w:bCs/>
+        </w:rPr>
+        <w:t>.</w:t>
+      </w:r>
+      <w:r>
+        <w:rPr>
+          <w:b/>
+          <w:bCs/>
+        </w:rPr>
+        <w:t>7</w:t>
+      </w:r>
+      <w:r>
+        <w:rPr>
+          <w:b/>
+          <w:bCs/>
+        </w:rPr>
+        <w:t>6</w:t>
+      </w:r>
+    </w:p>
+    <w:p>
+      <w:pPr>
+        <w:rPr>
+          <w:b/>
+          <w:bCs/>
+          <w:u w:val="single"/>
+        </w:rPr>
+      </w:pPr>
+      <w:r>
+        <w:rPr>
+          <w:b/>
+          <w:bCs/>
+          <w:highlight w:val="cyan"/>
+          <w:u w:val="single"/>
+        </w:rPr>
+        <w:t>Groupe 5 mardi</w:t>
       </w:r>
     </w:p>
     <w:p>
@@ -1042,70 +1231,14 @@
         </w:numPr>
       </w:pPr>
       <w:r>
-        <w:t xml:space="preserve">Année plus </w:t>
-      </w:r>
-      <w:r>
-        <w:t>chaude</w:t>
-      </w:r>
-      <w:r>
-        <w:t xml:space="preserve"> </w:t>
-      </w:r>
-      <w:r>
-        <w:t>???</w:t>
-      </w:r>
-      <w:r>
-        <w:t xml:space="preserve"> (#)</w:t>
-      </w:r>
-    </w:p>
-    <w:p>
-      <w:pPr>
-        <w:pStyle w:val="Paragraphedeliste"/>
-      </w:pPr>
-    </w:p>
-    <w:p>
-      <w:pPr>
-        <w:rPr>
-          <w:b/>
-          <w:bCs/>
-          <w:highlight w:val="green"/>
-          <w:u w:val="single"/>
-        </w:rPr>
-      </w:pPr>
-      <w:r>
-        <w:rPr>
-          <w:b/>
-          <w:bCs/>
-          <w:highlight w:val="green"/>
-          <w:u w:val="single"/>
-        </w:rPr>
-        <w:t xml:space="preserve">Groupe </w:t>
-      </w:r>
-      <w:r>
-        <w:rPr>
-          <w:b/>
-          <w:bCs/>
-          <w:highlight w:val="green"/>
-          <w:u w:val="single"/>
-        </w:rPr>
-        <w:t>6 jeu</w:t>
-      </w:r>
-      <w:r>
-        <w:rPr>
-          <w:b/>
-          <w:bCs/>
-          <w:highlight w:val="green"/>
-          <w:u w:val="single"/>
-        </w:rPr>
-        <w:t>di</w:t>
-      </w:r>
-      <w:r>
-        <w:rPr>
-          <w:b/>
-          <w:bCs/>
-          <w:highlight w:val="green"/>
-          <w:u w:val="single"/>
-        </w:rPr>
-        <w:t xml:space="preserve"> 8h</w:t>
+        <w:t xml:space="preserve">Secteur </w:t>
+      </w:r>
+      <w:r>
+        <w:rPr>
+          <w:b/>
+          <w:bCs/>
+        </w:rPr>
+        <w:t>2010 – 2020</w:t>
       </w:r>
     </w:p>
     <w:p>
@@ -1117,19 +1250,35 @@
         </w:numPr>
       </w:pPr>
       <w:r>
-        <w:t>Histogramme 20</w:t>
-      </w:r>
-      <w:r>
-        <w:t>0</w:t>
-      </w:r>
-      <w:r>
-        <w:t>0 – 20</w:t>
-      </w:r>
-      <w:r>
-        <w:t>1</w:t>
-      </w:r>
-      <w:r>
-        <w:t>0</w:t>
+        <w:rPr>
+          <w:b/>
+          <w:bCs/>
+        </w:rPr>
+        <w:t>4</w:t>
+      </w:r>
+      <w:r>
+        <w:t xml:space="preserve"> données manquantes, </w:t>
+      </w:r>
+      <w:r>
+        <w:rPr>
+          <w:b/>
+          <w:bCs/>
+        </w:rPr>
+        <w:t>Year</w:t>
+      </w:r>
+      <w:r>
+        <w:rPr>
+          <w:b/>
+          <w:bCs/>
+        </w:rPr>
+        <w:t xml:space="preserve"> = </w:t>
+      </w:r>
+      <w:r>
+        <w:rPr>
+          <w:b/>
+          <w:bCs/>
+        </w:rPr>
+        <w:t>1988</w:t>
       </w:r>
     </w:p>
     <w:p>
@@ -1141,10 +1290,21 @@
         </w:numPr>
       </w:pPr>
       <w:r>
-        <w:t>5</w:t>
-      </w:r>
-      <w:r>
-        <w:t xml:space="preserve"> données manquantes, Température</w:t>
+        <w:t xml:space="preserve">Pays indice </w:t>
+      </w:r>
+      <w:r>
+        <w:rPr>
+          <w:b/>
+          <w:bCs/>
+        </w:rPr>
+        <w:t>1</w:t>
+      </w:r>
+      <w:r>
+        <w:rPr>
+          <w:b/>
+          <w:bCs/>
+        </w:rPr>
+        <w:t> : Italy</w:t>
       </w:r>
     </w:p>
     <w:p>
@@ -1156,19 +1316,38 @@
         </w:numPr>
       </w:pPr>
       <w:r>
-        <w:t xml:space="preserve">Température la plus basse : </w:t>
-      </w:r>
-      <w:r>
-        <w:t>-</w:t>
-      </w:r>
-      <w:r>
-        <w:t>10</w:t>
-      </w:r>
-      <w:r>
-        <w:t>.</w:t>
-      </w:r>
-      <w:r>
-        <w:t xml:space="preserve">83 </w:t>
+        <w:t>Température</w:t>
+      </w:r>
+      <w:r>
+        <w:t xml:space="preserve"> la plus </w:t>
+      </w:r>
+      <w:r>
+        <w:rPr>
+          <w:b/>
+          <w:bCs/>
+        </w:rPr>
+        <w:t>élevée</w:t>
+      </w:r>
+      <w:r>
+        <w:rPr>
+          <w:b/>
+          <w:bCs/>
+        </w:rPr>
+        <w:t> :</w:t>
+      </w:r>
+      <w:r>
+        <w:rPr>
+          <w:b/>
+          <w:bCs/>
+        </w:rPr>
+        <w:t xml:space="preserve"> </w:t>
+      </w:r>
+      <w:r>
+        <w:rPr>
+          <w:b/>
+          <w:bCs/>
+        </w:rPr>
+        <w:t>39.97</w:t>
       </w:r>
     </w:p>
     <w:p>
@@ -1180,78 +1359,28 @@
         </w:numPr>
       </w:pPr>
       <w:r>
-        <w:t xml:space="preserve">Année plus froide </w:t>
-      </w:r>
-      <w:r>
-        <w:t xml:space="preserve">Canada </w:t>
-      </w:r>
-      <w:r>
-        <w:t>1996</w:t>
-      </w:r>
-      <w:r>
-        <w:t xml:space="preserve"> (#</w:t>
-      </w:r>
-      <w:r>
-        <w:t>39</w:t>
-      </w:r>
-      <w:r>
-        <w:t>7</w:t>
-      </w:r>
-      <w:r>
-        <w:t>)</w:t>
-      </w:r>
-      <w:r>
-        <w:t xml:space="preserve"> </w:t>
-      </w:r>
-      <w:r>
-        <w:t>Canada,1996,-10.36</w:t>
-      </w:r>
-    </w:p>
-    <w:p>
-      <w:pPr>
-        <w:pStyle w:val="Paragraphedeliste"/>
-      </w:pPr>
-    </w:p>
-    <w:p>
-      <w:pPr>
-        <w:rPr>
-          <w:b/>
-          <w:bCs/>
-          <w:u w:val="single"/>
-        </w:rPr>
-      </w:pPr>
-      <w:r>
-        <w:rPr>
-          <w:b/>
-          <w:bCs/>
-          <w:u w:val="single"/>
-        </w:rPr>
-        <w:lastRenderedPageBreak/>
-        <w:t xml:space="preserve">Groupe 6 jeudi </w:t>
-      </w:r>
-      <w:r>
-        <w:rPr>
-          <w:b/>
-          <w:bCs/>
-          <w:u w:val="single"/>
-        </w:rPr>
-        <w:t>13</w:t>
-      </w:r>
-      <w:r>
-        <w:rPr>
-          <w:b/>
-          <w:bCs/>
-          <w:u w:val="single"/>
-        </w:rPr>
-        <w:t>h</w:t>
-      </w:r>
-      <w:r>
-        <w:rPr>
-          <w:b/>
-          <w:bCs/>
-          <w:u w:val="single"/>
-        </w:rPr>
-        <w:t>30</w:t>
+        <w:rPr>
+          <w:b/>
+          <w:bCs/>
+        </w:rPr>
+        <w:t xml:space="preserve">L’écart type </w:t>
+      </w:r>
+      <w:r>
+        <w:t>des températures</w:t>
+      </w:r>
+      <w:r>
+        <w:rPr>
+          <w:b/>
+          <w:bCs/>
+        </w:rPr>
+        <w:t xml:space="preserve"> : </w:t>
+      </w:r>
+      <w:r>
+        <w:rPr>
+          <w:b/>
+          <w:bCs/>
+        </w:rPr>
+        <w:t>14.336</w:t>
       </w:r>
     </w:p>
     <w:p>
@@ -1263,10 +1392,45 @@
         </w:numPr>
       </w:pPr>
       <w:r>
-        <w:t>Secteur</w:t>
-      </w:r>
-      <w:r>
-        <w:t xml:space="preserve"> 2000 – 2010</w:t>
+        <w:t xml:space="preserve">Année plus </w:t>
+      </w:r>
+      <w:r>
+        <w:rPr>
+          <w:b/>
+          <w:bCs/>
+        </w:rPr>
+        <w:t>chaude</w:t>
+      </w:r>
+      <w:r>
+        <w:t xml:space="preserve"> </w:t>
+      </w:r>
+      <w:r>
+        <w:t xml:space="preserve">France est </w:t>
+      </w:r>
+      <w:r>
+        <w:t>1975.0</w:t>
+      </w:r>
+      <w:r>
+        <w:t xml:space="preserve"> (#115)</w:t>
+      </w:r>
+    </w:p>
+    <w:p>
+      <w:pPr>
+        <w:rPr>
+          <w:b/>
+          <w:bCs/>
+          <w:highlight w:val="green"/>
+          <w:u w:val="single"/>
+        </w:rPr>
+      </w:pPr>
+      <w:r>
+        <w:rPr>
+          <w:b/>
+          <w:bCs/>
+          <w:highlight w:val="green"/>
+          <w:u w:val="single"/>
+        </w:rPr>
+        <w:t>Groupe 6 jeudi 8h</w:t>
       </w:r>
     </w:p>
     <w:p>
@@ -1278,13 +1442,14 @@
         </w:numPr>
       </w:pPr>
       <w:r>
-        <w:t xml:space="preserve">5 données manquantes, </w:t>
-      </w:r>
-      <w:r>
-        <w:t>Année</w:t>
-      </w:r>
-      <w:r>
-        <w:t xml:space="preserve"> = yyyy</w:t>
+        <w:t xml:space="preserve">Histogramme </w:t>
+      </w:r>
+      <w:r>
+        <w:rPr>
+          <w:b/>
+          <w:bCs/>
+        </w:rPr>
+        <w:t>2000 – 2010</w:t>
       </w:r>
     </w:p>
     <w:p>
@@ -1296,12 +1461,494 @@
         </w:numPr>
       </w:pPr>
       <w:r>
-        <w:t>Année plus chaude ??? (#)</w:t>
-      </w:r>
+        <w:rPr>
+          <w:b/>
+          <w:bCs/>
+        </w:rPr>
+        <w:t>5</w:t>
+      </w:r>
+      <w:r>
+        <w:t xml:space="preserve"> données manquantes, </w:t>
+      </w:r>
+      <w:r>
+        <w:rPr>
+          <w:b/>
+          <w:bCs/>
+        </w:rPr>
+        <w:t>Température</w:t>
+      </w:r>
+      <w:r>
+        <w:rPr>
+          <w:b/>
+          <w:bCs/>
+        </w:rPr>
+        <w:t xml:space="preserve"> = 0</w:t>
+      </w:r>
+    </w:p>
+    <w:p>
+      <w:pPr>
+        <w:pStyle w:val="Paragraphedeliste"/>
+        <w:numPr>
+          <w:ilvl w:val="0"/>
+          <w:numId w:val="1"/>
+        </w:numPr>
+      </w:pPr>
+      <w:r>
+        <w:t xml:space="preserve">Pays indice </w:t>
+      </w:r>
+      <w:r>
+        <w:rPr>
+          <w:b/>
+          <w:bCs/>
+        </w:rPr>
+        <w:t>2</w:t>
+      </w:r>
+      <w:r>
+        <w:rPr>
+          <w:b/>
+          <w:bCs/>
+        </w:rPr>
+        <w:t> :</w:t>
+      </w:r>
+      <w:r>
+        <w:rPr>
+          <w:b/>
+          <w:bCs/>
+        </w:rPr>
+        <w:t xml:space="preserve"> </w:t>
+      </w:r>
+      <w:r>
+        <w:rPr>
+          <w:b/>
+          <w:bCs/>
+        </w:rPr>
+        <w:t>Spain</w:t>
+      </w:r>
+    </w:p>
+    <w:p>
+      <w:pPr>
+        <w:pStyle w:val="Paragraphedeliste"/>
+        <w:numPr>
+          <w:ilvl w:val="0"/>
+          <w:numId w:val="1"/>
+        </w:numPr>
+      </w:pPr>
+      <w:r>
+        <w:t xml:space="preserve">Température la plus </w:t>
+      </w:r>
+      <w:r>
+        <w:rPr>
+          <w:b/>
+          <w:bCs/>
+        </w:rPr>
+        <w:t>élevée</w:t>
+      </w:r>
+      <w:r>
+        <w:t xml:space="preserve"> : </w:t>
+      </w:r>
+      <w:r>
+        <w:rPr>
+          <w:b/>
+          <w:bCs/>
+          <w:highlight w:val="yellow"/>
+        </w:rPr>
+        <w:t>-</w:t>
+      </w:r>
+      <w:r>
+        <w:rPr>
+          <w:b/>
+          <w:bCs/>
+          <w:highlight w:val="yellow"/>
+        </w:rPr>
+        <w:t>10</w:t>
+      </w:r>
+      <w:r>
+        <w:rPr>
+          <w:b/>
+          <w:bCs/>
+          <w:highlight w:val="yellow"/>
+        </w:rPr>
+        <w:t>.</w:t>
+      </w:r>
+      <w:r>
+        <w:rPr>
+          <w:b/>
+          <w:bCs/>
+          <w:highlight w:val="yellow"/>
+        </w:rPr>
+        <w:t>83</w:t>
+      </w:r>
+      <w:r>
+        <w:rPr>
+          <w:b/>
+          <w:bCs/>
+        </w:rPr>
+        <w:t xml:space="preserve"> </w:t>
+      </w:r>
+    </w:p>
+    <w:p>
+      <w:pPr>
+        <w:pStyle w:val="Paragraphedeliste"/>
+        <w:numPr>
+          <w:ilvl w:val="0"/>
+          <w:numId w:val="1"/>
+        </w:numPr>
+      </w:pPr>
+      <w:r>
+        <w:t xml:space="preserve">Moyenne des températures : </w:t>
+      </w:r>
+    </w:p>
+    <w:p>
+      <w:pPr>
+        <w:pStyle w:val="Paragraphedeliste"/>
+        <w:numPr>
+          <w:ilvl w:val="0"/>
+          <w:numId w:val="1"/>
+        </w:numPr>
+      </w:pPr>
+      <w:r>
+        <w:t xml:space="preserve">Année plus </w:t>
+      </w:r>
+      <w:r>
+        <w:rPr>
+          <w:b/>
+          <w:bCs/>
+        </w:rPr>
+        <w:t>froide</w:t>
+      </w:r>
+      <w:r>
+        <w:t xml:space="preserve"> </w:t>
+      </w:r>
+      <w:r>
+        <w:t xml:space="preserve">Canada </w:t>
+      </w:r>
+      <w:r>
+        <w:t>1996</w:t>
+      </w:r>
+      <w:r>
+        <w:t xml:space="preserve"> (#</w:t>
+      </w:r>
+      <w:r>
+        <w:t>39</w:t>
+      </w:r>
+      <w:r>
+        <w:t>7</w:t>
+      </w:r>
+      <w:r>
+        <w:t>)</w:t>
+      </w:r>
+      <w:r>
+        <w:t xml:space="preserve"> </w:t>
+      </w:r>
+      <w:r>
+        <w:t>Canada,1996,-10.36</w:t>
+      </w:r>
+    </w:p>
+    <w:p>
+      <w:pPr>
+        <w:rPr>
+          <w:b/>
+          <w:bCs/>
+          <w:u w:val="single"/>
+        </w:rPr>
+      </w:pPr>
+      <w:r>
+        <w:rPr>
+          <w:b/>
+          <w:bCs/>
+          <w:highlight w:val="cyan"/>
+          <w:u w:val="single"/>
+        </w:rPr>
+        <w:t xml:space="preserve">Groupe </w:t>
+      </w:r>
+      <w:r>
+        <w:rPr>
+          <w:b/>
+          <w:bCs/>
+          <w:highlight w:val="cyan"/>
+          <w:u w:val="single"/>
+        </w:rPr>
+        <w:t>8</w:t>
+      </w:r>
+      <w:r>
+        <w:rPr>
+          <w:b/>
+          <w:bCs/>
+          <w:highlight w:val="cyan"/>
+          <w:u w:val="single"/>
+        </w:rPr>
+        <w:t xml:space="preserve"> jeudi </w:t>
+      </w:r>
+      <w:r>
+        <w:rPr>
+          <w:b/>
+          <w:bCs/>
+          <w:highlight w:val="cyan"/>
+          <w:u w:val="single"/>
+        </w:rPr>
+        <w:t>13</w:t>
+      </w:r>
+      <w:r>
+        <w:rPr>
+          <w:b/>
+          <w:bCs/>
+          <w:highlight w:val="cyan"/>
+          <w:u w:val="single"/>
+        </w:rPr>
+        <w:t>h</w:t>
+      </w:r>
+      <w:r>
+        <w:rPr>
+          <w:b/>
+          <w:bCs/>
+          <w:highlight w:val="cyan"/>
+          <w:u w:val="single"/>
+        </w:rPr>
+        <w:t>30</w:t>
+      </w:r>
+    </w:p>
+    <w:p>
+      <w:pPr>
+        <w:pStyle w:val="Paragraphedeliste"/>
+        <w:numPr>
+          <w:ilvl w:val="0"/>
+          <w:numId w:val="1"/>
+        </w:numPr>
+      </w:pPr>
+      <w:r>
+        <w:t>Secteur</w:t>
+      </w:r>
+      <w:r>
+        <w:t xml:space="preserve"> </w:t>
+      </w:r>
+      <w:r>
+        <w:rPr>
+          <w:b/>
+          <w:bCs/>
+        </w:rPr>
+        <w:t>2000 – 2010</w:t>
+      </w:r>
+    </w:p>
+    <w:p>
+      <w:pPr>
+        <w:pStyle w:val="Paragraphedeliste"/>
+        <w:numPr>
+          <w:ilvl w:val="0"/>
+          <w:numId w:val="1"/>
+        </w:numPr>
+      </w:pPr>
+      <w:r>
+        <w:rPr>
+          <w:b/>
+          <w:bCs/>
+        </w:rPr>
+        <w:t>5</w:t>
+      </w:r>
+      <w:r>
+        <w:t xml:space="preserve"> données manquantes, </w:t>
+      </w:r>
+      <w:r>
+        <w:rPr>
+          <w:b/>
+          <w:bCs/>
+        </w:rPr>
+        <w:t>Année</w:t>
+      </w:r>
+      <w:r>
+        <w:t xml:space="preserve"> </w:t>
+      </w:r>
+      <w:r>
+        <w:rPr>
+          <w:b/>
+          <w:bCs/>
+        </w:rPr>
+        <w:t xml:space="preserve">= </w:t>
+      </w:r>
+      <w:r>
+        <w:rPr>
+          <w:b/>
+          <w:bCs/>
+        </w:rPr>
+        <w:t>19</w:t>
+      </w:r>
+      <w:r>
+        <w:rPr>
+          <w:b/>
+          <w:bCs/>
+        </w:rPr>
+        <w:t>9</w:t>
+      </w:r>
+      <w:r>
+        <w:rPr>
+          <w:b/>
+          <w:bCs/>
+        </w:rPr>
+        <w:t>3</w:t>
+      </w:r>
+    </w:p>
+    <w:p>
+      <w:pPr>
+        <w:pStyle w:val="Paragraphedeliste"/>
+        <w:numPr>
+          <w:ilvl w:val="0"/>
+          <w:numId w:val="1"/>
+        </w:numPr>
+      </w:pPr>
+      <w:r>
+        <w:t xml:space="preserve">Température la plus </w:t>
+      </w:r>
+      <w:r>
+        <w:rPr>
+          <w:b/>
+          <w:bCs/>
+        </w:rPr>
+        <w:t>élevée </w:t>
+      </w:r>
+      <w:r>
+        <w:t xml:space="preserve">: </w:t>
+      </w:r>
+      <w:r>
+        <w:t>49.97</w:t>
+      </w:r>
+      <w:r>
+        <w:t xml:space="preserve"> (#77 </w:t>
+      </w:r>
+      <w:r>
+        <w:t>Spain,1969,49.97</w:t>
+      </w:r>
+      <w:r>
+        <w:t>)</w:t>
+      </w:r>
+    </w:p>
+    <w:p>
+      <w:pPr>
+        <w:pStyle w:val="Paragraphedeliste"/>
+        <w:numPr>
+          <w:ilvl w:val="0"/>
+          <w:numId w:val="1"/>
+        </w:numPr>
+      </w:pPr>
+      <w:r>
+        <w:t xml:space="preserve">Moyenne des températures : </w:t>
+      </w:r>
+    </w:p>
+    <w:p>
+      <w:pPr>
+        <w:pStyle w:val="Paragraphedeliste"/>
+        <w:numPr>
+          <w:ilvl w:val="0"/>
+          <w:numId w:val="1"/>
+        </w:numPr>
+      </w:pPr>
+      <w:r>
+        <w:t xml:space="preserve">Année plus </w:t>
+      </w:r>
+      <w:r>
+        <w:rPr>
+          <w:b/>
+          <w:bCs/>
+        </w:rPr>
+        <w:t>chaude</w:t>
+      </w:r>
+      <w:r>
+        <w:t xml:space="preserve"> </w:t>
+      </w:r>
+      <w:r>
+        <w:t>1</w:t>
+      </w:r>
+      <w:r>
+        <w:t>975</w:t>
+      </w:r>
+      <w:r>
+        <w:t xml:space="preserve"> (#</w:t>
+      </w:r>
+      <w:r>
+        <w:t>115</w:t>
+      </w:r>
+      <w:r>
+        <w:t>)</w:t>
+      </w:r>
+    </w:p>
+    <w:p>
+      <w:pPr>
+        <w:sectPr>
+          <w:type w:val="continuous"/>
+          <w:pgSz w:w="15840" w:h="12240" w:orient="landscape"/>
+          <w:pgMar w:top="709" w:right="1440" w:bottom="567" w:left="1440" w:header="708" w:footer="708" w:gutter="0"/>
+          <w:cols w:num="2" w:space="708"/>
+          <w:docGrid w:linePitch="360"/>
+        </w:sectPr>
+      </w:pPr>
     </w:p>
     <w:p/>
-    <w:p>
-      <w:r>
+    <w:p/>
+    <w:p>
+      <w:r>
+        <w:t>SAA</w:t>
+      </w:r>
+    </w:p>
+    <w:p>
+      <w:r>
+        <w:t>gr5 1 Dridi Maher 202482546</w:t>
+      </w:r>
+    </w:p>
+    <w:p>
+      <w:r>
+        <w:t>gr7 3 Iris Caron 202496462, Camille Hébert 202496307, Daphnée Lanctôt 202496325</w:t>
+      </w:r>
+    </w:p>
+    <w:p>
+      <w:r>
+        <w:t>gr8 2 Florence Lavoie 202496928</w:t>
+      </w:r>
+    </w:p>
+    <w:p/>
+    <w:p>
+      <w:r>
+        <w:lastRenderedPageBreak/>
+        <w:drawing>
+          <wp:inline distT="0" distB="0" distL="0" distR="0" wp14:anchorId="7F0C5D36" wp14:editId="59A312C2">
+            <wp:extent cx="3585210" cy="6962140"/>
+            <wp:effectExtent l="0" t="0" r="0" b="0"/>
+            <wp:docPr id="1969857444" name="Image 1" descr="Une image contenant texte, capture d’écran, menu, Police&#10;&#10;Description générée automatiquement"/>
+            <wp:cNvGraphicFramePr>
+              <a:graphicFrameLocks xmlns:a="http://schemas.openxmlformats.org/drawingml/2006/main" noChangeAspect="1"/>
+            </wp:cNvGraphicFramePr>
+            <a:graphic xmlns:a="http://schemas.openxmlformats.org/drawingml/2006/main">
+              <a:graphicData uri="http://schemas.openxmlformats.org/drawingml/2006/picture">
+                <pic:pic xmlns:pic="http://schemas.openxmlformats.org/drawingml/2006/picture">
+                  <pic:nvPicPr>
+                    <pic:cNvPr id="1969857444" name="Image 1" descr="Une image contenant texte, capture d’écran, menu, Police&#10;&#10;Description générée automatiquement"/>
+                    <pic:cNvPicPr/>
+                  </pic:nvPicPr>
+                  <pic:blipFill>
+                    <a:blip r:embed="rId5"/>
+                    <a:stretch>
+                      <a:fillRect/>
+                    </a:stretch>
+                  </pic:blipFill>
+                  <pic:spPr>
+                    <a:xfrm>
+                      <a:off x="0" y="0"/>
+                      <a:ext cx="3585210" cy="6962140"/>
+                    </a:xfrm>
+                    <a:prstGeom prst="rect">
+                      <a:avLst/>
+                    </a:prstGeom>
+                  </pic:spPr>
+                </pic:pic>
+              </a:graphicData>
+            </a:graphic>
+          </wp:inline>
+        </w:drawing>
+      </w:r>
+    </w:p>
+    <w:p>
+      <w:r>
+        <w:rPr>
+          <w:noProof/>
+        </w:rPr>
+        <w:lastRenderedPageBreak/>
         <w:drawing>
           <wp:inline distT="0" distB="0" distL="0" distR="0" wp14:anchorId="62CB3F30" wp14:editId="0C46BDE4">
             <wp:extent cx="590632" cy="495369"/>
@@ -1318,7 +1965,7 @@
                     <pic:cNvPicPr/>
                   </pic:nvPicPr>
                   <pic:blipFill>
-                    <a:blip r:embed="rId5"/>
+                    <a:blip r:embed="rId6"/>
                     <a:stretch>
                       <a:fillRect/>
                     </a:stretch>
@@ -1341,6 +1988,9 @@
     </w:p>
     <w:p>
       <w:r>
+        <w:rPr>
+          <w:noProof/>
+        </w:rPr>
         <w:drawing>
           <wp:inline distT="0" distB="0" distL="0" distR="0" wp14:anchorId="0E7344D1" wp14:editId="31B1A8E6">
             <wp:extent cx="609685" cy="514422"/>
@@ -1357,7 +2007,7 @@
                     <pic:cNvPicPr/>
                   </pic:nvPicPr>
                   <pic:blipFill>
-                    <a:blip r:embed="rId6"/>
+                    <a:blip r:embed="rId7"/>
                     <a:stretch>
                       <a:fillRect/>
                     </a:stretch>
@@ -1380,6 +2030,9 @@
     </w:p>
     <w:p>
       <w:r>
+        <w:rPr>
+          <w:noProof/>
+        </w:rPr>
         <w:drawing>
           <wp:inline distT="0" distB="0" distL="0" distR="0" wp14:anchorId="2467BF97" wp14:editId="66F585FC">
             <wp:extent cx="600159" cy="495369"/>
@@ -1396,7 +2049,7 @@
                     <pic:cNvPicPr/>
                   </pic:nvPicPr>
                   <pic:blipFill>
-                    <a:blip r:embed="rId7"/>
+                    <a:blip r:embed="rId8"/>
                     <a:stretch>
                       <a:fillRect/>
                     </a:stretch>
@@ -1419,6 +2072,9 @@
     </w:p>
     <w:p>
       <w:r>
+        <w:rPr>
+          <w:noProof/>
+        </w:rPr>
         <w:drawing>
           <wp:inline distT="0" distB="0" distL="0" distR="0" wp14:anchorId="293BC1B9" wp14:editId="791A0425">
             <wp:extent cx="638264" cy="533474"/>
@@ -1435,7 +2091,7 @@
                     <pic:cNvPicPr/>
                   </pic:nvPicPr>
                   <pic:blipFill>
-                    <a:blip r:embed="rId8"/>
+                    <a:blip r:embed="rId9"/>
                     <a:stretch>
                       <a:fillRect/>
                     </a:stretch>
@@ -1457,6 +2113,7 @@
       </w:r>
     </w:p>
     <w:sectPr>
+      <w:type w:val="continuous"/>
       <w:pgSz w:w="15840" w:h="12240" w:orient="landscape"/>
       <w:pgMar w:top="709" w:right="1440" w:bottom="567" w:left="1440" w:header="708" w:footer="708" w:gutter="0"/>
       <w:cols w:space="708"/>

</xml_diff>

<commit_message>
ajout correction atelier numpy S13
</commit_message>
<xml_diff>
--- a/projet/evaluation/Groupe.docx
+++ b/projet/evaluation/Groupe.docx
@@ -89,8 +89,13 @@
             </w:r>
           </w:p>
           <w:p>
-            <w:r>
-              <w:t>histo 2010-2020 bleu</w:t>
+            <w:proofErr w:type="spellStart"/>
+            <w:r>
+              <w:t>histo</w:t>
+            </w:r>
+            <w:proofErr w:type="spellEnd"/>
+            <w:r>
+              <w:t xml:space="preserve"> 2010-2020 bleu</w:t>
             </w:r>
           </w:p>
           <w:p>
@@ -169,7 +174,14 @@
               <w:rPr>
                 <w:lang w:val="en-CA"/>
               </w:rPr>
-              <w:t>Canada,1975, N</w:t>
+              <w:t xml:space="preserve">Canada,1975, </w:t>
+            </w:r>
+            <w:proofErr w:type="spellStart"/>
+            <w:r>
+              <w:rPr>
+                <w:lang w:val="en-CA"/>
+              </w:rPr>
+              <w:t>N</w:t>
             </w:r>
             <w:r>
               <w:rPr>
@@ -177,6 +189,7 @@
               </w:rPr>
               <w:t>aN</w:t>
             </w:r>
+            <w:proofErr w:type="spellEnd"/>
           </w:p>
           <w:p>
             <w:pPr>
@@ -194,8 +207,16 @@
               <w:rPr>
                 <w:lang w:val="en-CA"/>
               </w:rPr>
-              <w:t xml:space="preserve"> NaN</w:t>
-            </w:r>
+              <w:t xml:space="preserve"> </w:t>
+            </w:r>
+            <w:proofErr w:type="spellStart"/>
+            <w:r>
+              <w:rPr>
+                <w:lang w:val="en-CA"/>
+              </w:rPr>
+              <w:t>NaN</w:t>
+            </w:r>
+            <w:proofErr w:type="spellEnd"/>
           </w:p>
           <w:p>
             <w:pPr>
@@ -213,8 +234,16 @@
               <w:rPr>
                 <w:lang w:val="en-CA"/>
               </w:rPr>
-              <w:t xml:space="preserve"> NaN</w:t>
-            </w:r>
+              <w:t xml:space="preserve"> </w:t>
+            </w:r>
+            <w:proofErr w:type="spellStart"/>
+            <w:r>
+              <w:rPr>
+                <w:lang w:val="en-CA"/>
+              </w:rPr>
+              <w:t>NaN</w:t>
+            </w:r>
+            <w:proofErr w:type="spellEnd"/>
           </w:p>
           <w:p>
             <w:pPr>
@@ -232,8 +261,16 @@
               <w:rPr>
                 <w:lang w:val="en-CA"/>
               </w:rPr>
-              <w:t xml:space="preserve"> NaN</w:t>
-            </w:r>
+              <w:t xml:space="preserve"> </w:t>
+            </w:r>
+            <w:proofErr w:type="spellStart"/>
+            <w:r>
+              <w:rPr>
+                <w:lang w:val="en-CA"/>
+              </w:rPr>
+              <w:t>NaN</w:t>
+            </w:r>
+            <w:proofErr w:type="spellEnd"/>
           </w:p>
         </w:tc>
         <w:tc>
@@ -436,8 +473,13 @@
             </w:r>
           </w:p>
           <w:p>
-            <w:r>
-              <w:t>histo 2000-2010 vert</w:t>
+            <w:proofErr w:type="spellStart"/>
+            <w:r>
+              <w:t>histo</w:t>
+            </w:r>
+            <w:proofErr w:type="spellEnd"/>
+            <w:r>
+              <w:t xml:space="preserve"> 2000-2010 vert</w:t>
             </w:r>
           </w:p>
           <w:p>
@@ -495,7 +537,21 @@
               <w:rPr>
                 <w:lang w:val="en-CA"/>
               </w:rPr>
-              <w:t>Australia,1978,-0.09</w:t>
+              <w:t>Australia,</w:t>
+            </w:r>
+            <w:proofErr w:type="gramStart"/>
+            <w:r>
+              <w:rPr>
+                <w:lang w:val="en-CA"/>
+              </w:rPr>
+              <w:t>1978,-</w:t>
+            </w:r>
+            <w:proofErr w:type="gramEnd"/>
+            <w:r>
+              <w:rPr>
+                <w:lang w:val="en-CA"/>
+              </w:rPr>
+              <w:t>0.09</w:t>
             </w:r>
           </w:p>
           <w:p>
@@ -508,7 +564,21 @@
               <w:rPr>
                 <w:lang w:val="en-CA"/>
               </w:rPr>
-              <w:t>Spain,2017,-0.33</w:t>
+              <w:t>Spain,</w:t>
+            </w:r>
+            <w:proofErr w:type="gramStart"/>
+            <w:r>
+              <w:rPr>
+                <w:lang w:val="en-CA"/>
+              </w:rPr>
+              <w:t>2017,-</w:t>
+            </w:r>
+            <w:proofErr w:type="gramEnd"/>
+            <w:r>
+              <w:rPr>
+                <w:lang w:val="en-CA"/>
+              </w:rPr>
+              <w:t>0.33</w:t>
             </w:r>
           </w:p>
           <w:p>
@@ -521,7 +591,21 @@
               <w:rPr>
                 <w:lang w:val="en-CA"/>
               </w:rPr>
-              <w:t>United States,2009,-0.81</w:t>
+              <w:t>United States,</w:t>
+            </w:r>
+            <w:proofErr w:type="gramStart"/>
+            <w:r>
+              <w:rPr>
+                <w:lang w:val="en-CA"/>
+              </w:rPr>
+              <w:t>2009,-</w:t>
+            </w:r>
+            <w:proofErr w:type="gramEnd"/>
+            <w:r>
+              <w:rPr>
+                <w:lang w:val="en-CA"/>
+              </w:rPr>
+              <w:t>0.81</w:t>
             </w:r>
           </w:p>
           <w:p>
@@ -534,7 +618,21 @@
               <w:rPr>
                 <w:lang w:val="en-CA"/>
               </w:rPr>
-              <w:t>China,2022,-0.64</w:t>
+              <w:t>China,</w:t>
+            </w:r>
+            <w:proofErr w:type="gramStart"/>
+            <w:r>
+              <w:rPr>
+                <w:lang w:val="en-CA"/>
+              </w:rPr>
+              <w:t>2022,-</w:t>
+            </w:r>
+            <w:proofErr w:type="gramEnd"/>
+            <w:r>
+              <w:rPr>
+                <w:lang w:val="en-CA"/>
+              </w:rPr>
+              <w:t>0.64</w:t>
             </w:r>
           </w:p>
           <w:p>
@@ -558,8 +656,16 @@
               <w:rPr>
                 <w:lang w:val="en-CA"/>
               </w:rPr>
-              <w:t>Australia,1978, NaN</w:t>
-            </w:r>
+              <w:t xml:space="preserve">Australia,1978, </w:t>
+            </w:r>
+            <w:proofErr w:type="spellStart"/>
+            <w:r>
+              <w:rPr>
+                <w:lang w:val="en-CA"/>
+              </w:rPr>
+              <w:t>NaN</w:t>
+            </w:r>
+            <w:proofErr w:type="spellEnd"/>
           </w:p>
           <w:p>
             <w:pPr>
@@ -571,8 +677,16 @@
               <w:rPr>
                 <w:lang w:val="en-CA"/>
               </w:rPr>
-              <w:t>Spain,2017, NaN</w:t>
-            </w:r>
+              <w:t xml:space="preserve">Spain,2017, </w:t>
+            </w:r>
+            <w:proofErr w:type="spellStart"/>
+            <w:r>
+              <w:rPr>
+                <w:lang w:val="en-CA"/>
+              </w:rPr>
+              <w:t>NaN</w:t>
+            </w:r>
+            <w:proofErr w:type="spellEnd"/>
           </w:p>
           <w:p>
             <w:pPr>
@@ -592,12 +706,14 @@
               </w:rPr>
               <w:t xml:space="preserve"> </w:t>
             </w:r>
+            <w:proofErr w:type="spellStart"/>
             <w:r>
               <w:rPr>
                 <w:lang w:val="en-CA"/>
               </w:rPr>
               <w:t>NaN</w:t>
             </w:r>
+            <w:proofErr w:type="spellEnd"/>
           </w:p>
           <w:p>
             <w:pPr>
@@ -617,6 +733,7 @@
               </w:rPr>
               <w:t xml:space="preserve"> </w:t>
             </w:r>
+            <w:proofErr w:type="spellStart"/>
             <w:r>
               <w:rPr>
                 <w:lang w:val="en-CA"/>
@@ -629,6 +746,7 @@
               </w:rPr>
               <w:t>aN</w:t>
             </w:r>
+            <w:proofErr w:type="spellEnd"/>
           </w:p>
           <w:p>
             <w:pPr>
@@ -646,8 +764,16 @@
               <w:rPr>
                 <w:lang w:val="en-CA"/>
               </w:rPr>
-              <w:t xml:space="preserve"> NaN</w:t>
-            </w:r>
+              <w:t xml:space="preserve"> </w:t>
+            </w:r>
+            <w:proofErr w:type="spellStart"/>
+            <w:r>
+              <w:rPr>
+                <w:lang w:val="en-CA"/>
+              </w:rPr>
+              <w:t>NaN</w:t>
+            </w:r>
+            <w:proofErr w:type="spellEnd"/>
           </w:p>
         </w:tc>
         <w:tc>
@@ -686,22 +812,7 @@
               <w:t>Secteur</w:t>
             </w:r>
             <w:r>
-              <w:t xml:space="preserve"> </w:t>
-            </w:r>
-            <w:r>
-              <w:t>France 20</w:t>
-            </w:r>
-            <w:r>
-              <w:t>0</w:t>
-            </w:r>
-            <w:r>
-              <w:t>0-20</w:t>
-            </w:r>
-            <w:r>
-              <w:t>1</w:t>
-            </w:r>
-            <w:r>
-              <w:t>0</w:t>
+              <w:t xml:space="preserve"> France 2000-2010</w:t>
             </w:r>
           </w:p>
           <w:p>
@@ -1013,6 +1124,7 @@
       <w:r>
         <w:t xml:space="preserve"> données manquantes, </w:t>
       </w:r>
+      <w:proofErr w:type="spellStart"/>
       <w:r>
         <w:rPr>
           <w:b/>
@@ -1034,6 +1146,7 @@
         </w:rPr>
         <w:t>rature</w:t>
       </w:r>
+      <w:proofErr w:type="spellEnd"/>
       <w:r>
         <w:t xml:space="preserve"> </w:t>
       </w:r>
@@ -1061,21 +1174,7 @@
           <w:b/>
           <w:bCs/>
         </w:rPr>
-        <w:t>3</w:t>
-      </w:r>
-      <w:r>
-        <w:rPr>
-          <w:b/>
-          <w:bCs/>
-        </w:rPr>
-        <w:t> :</w:t>
-      </w:r>
-      <w:r>
-        <w:rPr>
-          <w:b/>
-          <w:bCs/>
-        </w:rPr>
-        <w:t xml:space="preserve"> Canada</w:t>
+        <w:t>3 : Canada</w:t>
       </w:r>
     </w:p>
     <w:p>
@@ -1259,6 +1358,7 @@
       <w:r>
         <w:t xml:space="preserve"> données manquantes, </w:t>
       </w:r>
+      <w:proofErr w:type="spellStart"/>
       <w:r>
         <w:rPr>
           <w:b/>
@@ -1266,6 +1366,7 @@
         </w:rPr>
         <w:t>Year</w:t>
       </w:r>
+      <w:proofErr w:type="spellEnd"/>
       <w:r>
         <w:rPr>
           <w:b/>
@@ -1304,8 +1405,17 @@
           <w:b/>
           <w:bCs/>
         </w:rPr>
-        <w:t> : Italy</w:t>
-      </w:r>
+        <w:t xml:space="preserve"> : </w:t>
+      </w:r>
+      <w:proofErr w:type="spellStart"/>
+      <w:r>
+        <w:rPr>
+          <w:b/>
+          <w:bCs/>
+        </w:rPr>
+        <w:t>Italy</w:t>
+      </w:r>
+      <w:proofErr w:type="spellEnd"/>
     </w:p>
     <w:p>
       <w:pPr>
@@ -1501,21 +1611,7 @@
           <w:b/>
           <w:bCs/>
         </w:rPr>
-        <w:t>2</w:t>
-      </w:r>
-      <w:r>
-        <w:rPr>
-          <w:b/>
-          <w:bCs/>
-        </w:rPr>
-        <w:t> :</w:t>
-      </w:r>
-      <w:r>
-        <w:rPr>
-          <w:b/>
-          <w:bCs/>
-        </w:rPr>
-        <w:t xml:space="preserve"> </w:t>
+        <w:t xml:space="preserve">2 : </w:t>
       </w:r>
       <w:r>
         <w:rPr>
@@ -1889,22 +1985,48 @@
     </w:p>
     <w:p>
       <w:r>
+        <w:rPr>
+          <w:highlight w:val="yellow"/>
+        </w:rPr>
         <w:t>gr5 1 Dridi Maher 202482546</w:t>
       </w:r>
     </w:p>
     <w:p>
       <w:r>
-        <w:t>gr7 3 Iris Caron 202496462, Camille Hébert 202496307, Daphnée Lanctôt 202496325</w:t>
-      </w:r>
-    </w:p>
-    <w:p>
-      <w:r>
+        <w:rPr>
+          <w:highlight w:val="yellow"/>
+        </w:rPr>
+        <w:t xml:space="preserve">gr7 3 Iris Caron 202496462, Camille Hébert 202496307, Daphnée </w:t>
+      </w:r>
+      <w:proofErr w:type="spellStart"/>
+      <w:r>
+        <w:rPr>
+          <w:highlight w:val="yellow"/>
+        </w:rPr>
+        <w:t>Lanctôt</w:t>
+      </w:r>
+      <w:proofErr w:type="spellEnd"/>
+      <w:r>
+        <w:rPr>
+          <w:highlight w:val="yellow"/>
+        </w:rPr>
+        <w:t xml:space="preserve"> 202496325</w:t>
+      </w:r>
+    </w:p>
+    <w:p>
+      <w:r>
+        <w:rPr>
+          <w:highlight w:val="yellow"/>
+        </w:rPr>
         <w:t>gr8 2 Florence Lavoie 202496928</w:t>
       </w:r>
     </w:p>
     <w:p/>
     <w:p>
       <w:r>
+        <w:rPr>
+          <w:noProof/>
+        </w:rPr>
         <w:lastRenderedPageBreak/>
         <w:drawing>
           <wp:inline distT="0" distB="0" distL="0" distR="0" wp14:anchorId="7F0C5D36" wp14:editId="59A312C2">
@@ -2848,6 +2970,7 @@
   <w:style w:type="character" w:default="1" w:styleId="Policepardfaut">
     <w:name w:val="Default Paragraph Font"/>
     <w:uiPriority w:val="1"/>
+    <w:semiHidden/>
     <w:unhideWhenUsed/>
   </w:style>
   <w:style w:type="table" w:default="1" w:styleId="TableauNormal">

</xml_diff>